<commit_message>
update to the report
</commit_message>
<xml_diff>
--- a/Final Delivery/Relatório - por acabar.docx
+++ b/Final Delivery/Relatório - por acabar.docx
@@ -55,13 +55,25 @@
         <w:pStyle w:val="Ttulo"/>
         <w:jc w:val="center"/>
       </w:pPr>
+      <w:proofErr w:type="spellStart"/>
+      <w:proofErr w:type="gramStart"/>
       <w:r>
         <w:rPr>
           <w:rStyle w:val="Forte"/>
           <w:b w:val="0"/>
           <w:bCs w:val="0"/>
         </w:rPr>
-        <w:t>Kernel Defender</w:t>
+        <w:t>Kernel</w:t>
+      </w:r>
+      <w:proofErr w:type="spellEnd"/>
+      <w:proofErr w:type="gramEnd"/>
+      <w:r>
+        <w:rPr>
+          <w:rStyle w:val="Forte"/>
+          <w:b w:val="0"/>
+          <w:bCs w:val="0"/>
+        </w:rPr>
+        <w:t xml:space="preserve"> Defender</w:t>
       </w:r>
     </w:p>
     <w:p>
@@ -379,7 +391,15 @@
       </w:pPr>
       <w:r>
         <w:tab/>
-        <w:t>Este relatório tem como objetivo a apresentação da planificação e do desenvolvimento do jogo Kernel Defender, para a Unidade Curricular de Laboratório de Programação Orientada a Objetos (LPOO), no ano curricular 2013/14. Com isto, é pretendido que o leitor comum possa compreender a estrutura de todo o programa, atravé</w:t>
+        <w:t xml:space="preserve">Este relatório tem como objetivo a apresentação da planificação e do desenvolvimento do jogo </w:t>
+      </w:r>
+      <w:proofErr w:type="spellStart"/>
+      <w:r>
+        <w:t>Kernel</w:t>
+      </w:r>
+      <w:proofErr w:type="spellEnd"/>
+      <w:r>
+        <w:t xml:space="preserve"> Defender, para a Unidade Curricular de Laboratório de Programação Orientada a Objetos (LPOO), no ano curricular 2013/14. Com isto, é pretendido que o leitor comum possa compreender a estrutura de todo o programa, atravé</w:t>
       </w:r>
       <w:r>
         <w:t>s de diagramas UML explicativos. Também serão dadas instruções quanto à execução do mesmo, para que não tenha de explorá-lo para usufruir do mesmo.</w:t>
@@ -406,11 +426,19 @@
         <w:tab/>
         <w:t xml:space="preserve">O </w:t>
       </w:r>
+      <w:proofErr w:type="spellStart"/>
       <w:r>
         <w:rPr>
           <w:i/>
         </w:rPr>
-        <w:t>Kernel Defender</w:t>
+        <w:t>Kernel</w:t>
+      </w:r>
+      <w:proofErr w:type="spellEnd"/>
+      <w:r>
+        <w:rPr>
+          <w:i/>
+        </w:rPr>
+        <w:t xml:space="preserve"> Defender</w:t>
       </w:r>
       <w:r>
         <w:t xml:space="preserve"> é </w:t>
@@ -421,30 +449,42 @@
       <w:r>
         <w:t xml:space="preserve">jogo que mistura alguns componentes de </w:t>
       </w:r>
+      <w:proofErr w:type="spellStart"/>
       <w:r>
         <w:rPr>
           <w:i/>
         </w:rPr>
         <w:t>Shooter</w:t>
       </w:r>
+      <w:proofErr w:type="spellEnd"/>
       <w:r>
         <w:t xml:space="preserve"> e </w:t>
       </w:r>
+      <w:proofErr w:type="spellStart"/>
       <w:r>
         <w:rPr>
           <w:i/>
         </w:rPr>
-        <w:t>Tower Defense</w:t>
+        <w:t>Tower</w:t>
+      </w:r>
+      <w:proofErr w:type="spellEnd"/>
+      <w:r>
+        <w:rPr>
+          <w:i/>
+        </w:rPr>
+        <w:t xml:space="preserve"> Defense</w:t>
       </w:r>
       <w:r>
         <w:t xml:space="preserve">. O objetivo é impedir os vírus de chegarem ao </w:t>
       </w:r>
+      <w:proofErr w:type="spellStart"/>
       <w:r>
         <w:rPr>
           <w:i/>
         </w:rPr>
         <w:t>Kernel</w:t>
       </w:r>
+      <w:proofErr w:type="spellEnd"/>
       <w:r>
         <w:rPr>
           <w:i/>
@@ -455,7 +495,23 @@
         <w:t>(localizado no canto superior esquerdo da janela, representado por um quarto de círculo)</w:t>
       </w:r>
       <w:r>
-        <w:t>. O jogador (anti-vírus, presente na capa), contará com as suas armas</w:t>
+        <w:t>. O jogador (</w:t>
+      </w:r>
+      <w:proofErr w:type="spellStart"/>
+      <w:r>
+        <w:t>anti-vírus</w:t>
+      </w:r>
+      <w:proofErr w:type="spellEnd"/>
+      <w:r>
+        <w:t>, presente na capa)</w:t>
+      </w:r>
+      <w:proofErr w:type="gramStart"/>
+      <w:r>
+        <w:t>,</w:t>
+      </w:r>
+      <w:proofErr w:type="gramEnd"/>
+      <w:r>
+        <w:t xml:space="preserve"> contará com as suas armas</w:t>
       </w:r>
       <w:r>
         <w:t xml:space="preserve"> </w:t>
@@ -464,26 +520,52 @@
         <w:t xml:space="preserve">para os derrotar. </w:t>
       </w:r>
       <w:r>
-        <w:t xml:space="preserve">Para direcionar algumas armas precisará de apontar na direção dos vírus, enquanto que outras terão projéteis guiados. </w:t>
+        <w:t xml:space="preserve">Para direcionar algumas armas precisará de apontar na direção dos vírus, </w:t>
+      </w:r>
+      <w:proofErr w:type="gramStart"/>
+      <w:r>
+        <w:t>enquanto que</w:t>
+      </w:r>
+      <w:proofErr w:type="gramEnd"/>
+      <w:r>
+        <w:t xml:space="preserve"> outras terão projéteis guiados. </w:t>
       </w:r>
       <w:r>
         <w:t xml:space="preserve">Optámos por </w:t>
       </w:r>
+      <w:proofErr w:type="gramStart"/>
       <w:r>
         <w:rPr>
           <w:i/>
         </w:rPr>
-        <w:t>Pixel Art</w:t>
-      </w:r>
+        <w:t>Pixel</w:t>
+      </w:r>
+      <w:proofErr w:type="gramEnd"/>
+      <w:r>
+        <w:rPr>
+          <w:i/>
+        </w:rPr>
+        <w:t xml:space="preserve"> </w:t>
+      </w:r>
+      <w:proofErr w:type="spellStart"/>
+      <w:r>
+        <w:rPr>
+          <w:i/>
+        </w:rPr>
+        <w:t>Art</w:t>
+      </w:r>
+      <w:proofErr w:type="spellEnd"/>
       <w:r>
         <w:t xml:space="preserve"> para um visual minimalista e simples, divertindo o jogador ao mesmo tempo. A </w:t>
       </w:r>
+      <w:proofErr w:type="spellStart"/>
       <w:r>
         <w:rPr>
           <w:i/>
         </w:rPr>
         <w:t>library</w:t>
       </w:r>
+      <w:proofErr w:type="spellEnd"/>
       <w:r>
         <w:rPr>
           <w:i/>
@@ -493,12 +575,14 @@
       <w:r>
         <w:t xml:space="preserve">usada para o desenvolvimento do jogo foi a </w:t>
       </w:r>
+      <w:proofErr w:type="spellStart"/>
       <w:r>
         <w:rPr>
           <w:i/>
         </w:rPr>
         <w:t>libgdx</w:t>
       </w:r>
+      <w:proofErr w:type="spellEnd"/>
       <w:r>
         <w:t>.</w:t>
       </w:r>
@@ -527,6 +611,9 @@
       </w:pPr>
       <w:r>
         <w:lastRenderedPageBreak/>
+        <w:t xml:space="preserve">2. </w:t>
+      </w:r>
+      <w:r>
         <w:t>Manual de Utilização</w:t>
       </w:r>
     </w:p>
@@ -564,7 +651,23 @@
     <w:p>
       <w:r>
         <w:tab/>
-        <w:t>O jogo abrirá com o Main Menu. Neste, encontram-se 4 opções, como é possível ver no screenshot abaixo:</w:t>
+        <w:t xml:space="preserve">O jogo abrirá com o </w:t>
+      </w:r>
+      <w:proofErr w:type="spellStart"/>
+      <w:r>
+        <w:t>Main</w:t>
+      </w:r>
+      <w:proofErr w:type="spellEnd"/>
+      <w:r>
+        <w:t xml:space="preserve"> Menu. Neste, encontram-se 4 opções, como é possível ver no </w:t>
+      </w:r>
+      <w:proofErr w:type="spellStart"/>
+      <w:r>
+        <w:t>screenshot</w:t>
+      </w:r>
+      <w:proofErr w:type="spellEnd"/>
+      <w:r>
+        <w:t xml:space="preserve"> abaixo:</w:t>
       </w:r>
     </w:p>
     <w:p>
@@ -576,7 +679,15 @@
         </w:numPr>
       </w:pPr>
       <w:r>
-        <w:t>Play, inicia um novo jogo</w:t>
+        <w:t>Play</w:t>
+      </w:r>
+      <w:proofErr w:type="gramStart"/>
+      <w:r>
+        <w:t>,</w:t>
+      </w:r>
+      <w:proofErr w:type="gramEnd"/>
+      <w:r>
+        <w:t xml:space="preserve"> inicia um novo jogo</w:t>
       </w:r>
     </w:p>
     <w:p>
@@ -645,8 +756,18 @@
                               </w:rPr>
                               <w:t xml:space="preserve">3. </w:t>
                             </w:r>
+                            <w:proofErr w:type="spellStart"/>
                             <w:r>
-                              <w:t>Help, mostra os comandos possíveis dentro do jogo</w:t>
+                              <w:t>Help</w:t>
+                            </w:r>
+                            <w:proofErr w:type="spellEnd"/>
+                            <w:proofErr w:type="gramStart"/>
+                            <w:r>
+                              <w:t>,</w:t>
+                            </w:r>
+                            <w:proofErr w:type="gramEnd"/>
+                            <w:r>
+                              <w:t xml:space="preserve"> mostra os comandos possíveis dentro do jogo</w:t>
                             </w:r>
                           </w:p>
                         </w:txbxContent>
@@ -685,8 +806,18 @@
                         </w:rPr>
                         <w:t xml:space="preserve">3. </w:t>
                       </w:r>
+                      <w:proofErr w:type="spellStart"/>
                       <w:r>
-                        <w:t>Help, mostra os comandos possíveis dentro do jogo</w:t>
+                        <w:t>Help</w:t>
+                      </w:r>
+                      <w:proofErr w:type="spellEnd"/>
+                      <w:proofErr w:type="gramStart"/>
+                      <w:r>
+                        <w:t>,</w:t>
+                      </w:r>
+                      <w:proofErr w:type="gramEnd"/>
+                      <w:r>
+                        <w:t xml:space="preserve"> mostra os comandos possíveis dentro do jogo</w:t>
                       </w:r>
                     </w:p>
                   </w:txbxContent>
@@ -782,8 +913,18 @@
           <w:numId w:val="2"/>
         </w:numPr>
       </w:pPr>
-      <w:r>
-        <w:t>Credits, mostra os créditos do jogo</w:t>
+      <w:proofErr w:type="spellStart"/>
+      <w:r>
+        <w:t>Credits</w:t>
+      </w:r>
+      <w:proofErr w:type="spellEnd"/>
+      <w:proofErr w:type="gramStart"/>
+      <w:r>
+        <w:t>,</w:t>
+      </w:r>
+      <w:proofErr w:type="gramEnd"/>
+      <w:r>
+        <w:t xml:space="preserve"> mostra os créditos do jogo</w:t>
       </w:r>
     </w:p>
     <w:p>
@@ -795,7 +936,15 @@
         </w:numPr>
       </w:pPr>
       <w:r>
-        <w:t>Exit, sai do jogo, fechando a janela</w:t>
+        <w:t>Exit</w:t>
+      </w:r>
+      <w:proofErr w:type="gramStart"/>
+      <w:r>
+        <w:t>,</w:t>
+      </w:r>
+      <w:proofErr w:type="gramEnd"/>
+      <w:r>
+        <w:t xml:space="preserve"> sai do jogo, fechando a janela</w:t>
       </w:r>
     </w:p>
     <w:p>
@@ -820,6 +969,174 @@
         <w:pStyle w:val="Ttulo"/>
       </w:pPr>
       <w:r>
+        <w:t>3. Conceção e Implementação</w:t>
+      </w:r>
+    </w:p>
+    <w:p/>
+    <w:p>
+      <w:pPr>
+        <w:pStyle w:val="Subttulo"/>
+      </w:pPr>
+      <w:r>
+        <w:t>Estrutura de Packages</w:t>
+      </w:r>
+    </w:p>
+    <w:p/>
+    <w:p>
+      <w:pPr>
+        <w:pStyle w:val="Subttulo"/>
+      </w:pPr>
+      <w:r>
+        <w:t>Estrutura de Classes</w:t>
+      </w:r>
+    </w:p>
+    <w:p/>
+    <w:p>
+      <w:pPr>
+        <w:pStyle w:val="Subttulo"/>
+      </w:pPr>
+      <w:r>
+        <w:t>Padrões de Desenho Utilizados</w:t>
+      </w:r>
+    </w:p>
+    <w:p/>
+    <w:p>
+      <w:pPr>
+        <w:pStyle w:val="Subttulo"/>
+      </w:pPr>
+      <w:r>
+        <w:t>Mecanismos Importantes</w:t>
+      </w:r>
+    </w:p>
+    <w:p>
+      <w:pPr>
+        <w:pStyle w:val="Subttulo"/>
+      </w:pPr>
+    </w:p>
+    <w:p>
+      <w:pPr>
+        <w:pStyle w:val="Subttulo"/>
+      </w:pPr>
+      <w:r>
+        <w:t>Bibliotecas, tecnologias e ferramentas utilizadas</w:t>
+      </w:r>
+    </w:p>
+    <w:p>
+      <w:r>
+        <w:tab/>
+        <w:t xml:space="preserve">Para o desenvolvimento deste projeto, foram utilizadas algumas ferramentas </w:t>
+      </w:r>
+      <w:r>
+        <w:t xml:space="preserve">para além das referidas durante as aulas da Unidade Curricular. </w:t>
+      </w:r>
+      <w:proofErr w:type="gramStart"/>
+      <w:r>
+        <w:t>O IDE</w:t>
+      </w:r>
+      <w:proofErr w:type="gramEnd"/>
+      <w:r>
+        <w:t xml:space="preserve"> utilizado foi o </w:t>
+      </w:r>
+      <w:proofErr w:type="spellStart"/>
+      <w:r>
+        <w:t>IntelliJ</w:t>
+      </w:r>
+      <w:proofErr w:type="spellEnd"/>
+      <w:r>
+        <w:t xml:space="preserve"> </w:t>
+      </w:r>
+      <w:proofErr w:type="spellStart"/>
+      <w:r>
+        <w:t>Idea</w:t>
+      </w:r>
+      <w:proofErr w:type="spellEnd"/>
+      <w:r>
+        <w:t xml:space="preserve">, por preferência do grupo. Foi, também, usada uma biblioteca externa, </w:t>
+      </w:r>
+      <w:proofErr w:type="spellStart"/>
+      <w:r>
+        <w:rPr>
+          <w:i/>
+        </w:rPr>
+        <w:t>libgdx</w:t>
+      </w:r>
+      <w:proofErr w:type="spellEnd"/>
+      <w:r>
+        <w:t xml:space="preserve">, para ajudar no desenvolvimento. Para Sistema de Controlo de Versões, foi utilizada a tecnologia </w:t>
+      </w:r>
+      <w:proofErr w:type="spellStart"/>
+      <w:r>
+        <w:rPr>
+          <w:i/>
+        </w:rPr>
+        <w:t>Git</w:t>
+      </w:r>
+      <w:proofErr w:type="spellEnd"/>
+      <w:r>
+        <w:t xml:space="preserve">, mais propriamente um repositório público na página </w:t>
+      </w:r>
+      <w:proofErr w:type="spellStart"/>
+      <w:r>
+        <w:rPr>
+          <w:i/>
+        </w:rPr>
+        <w:t>GitHub</w:t>
+      </w:r>
+      <w:proofErr w:type="spellEnd"/>
+      <w:r>
+        <w:t xml:space="preserve">, no seguinte </w:t>
+      </w:r>
+      <w:proofErr w:type="gramStart"/>
+      <w:r>
+        <w:t>link</w:t>
+      </w:r>
+      <w:proofErr w:type="gramEnd"/>
+      <w:r>
+        <w:t>:</w:t>
+      </w:r>
+    </w:p>
+    <w:p>
+      <w:hyperlink r:id="rId10" w:history="1">
+        <w:r>
+          <w:rPr>
+            <w:rStyle w:val="Hiperligao"/>
+          </w:rPr>
+          <w:t>https://github.com/Diogobarroso/LPOO_Kernel_Defender</w:t>
+        </w:r>
+      </w:hyperlink>
+    </w:p>
+    <w:p>
+      <w:pPr>
+        <w:rPr>
+          <w:u w:val="single"/>
+        </w:rPr>
+      </w:pPr>
+      <w:bookmarkStart w:id="0" w:name="_GoBack"/>
+      <w:bookmarkEnd w:id="0"/>
+    </w:p>
+    <w:p>
+      <w:pPr>
+        <w:rPr>
+          <w:rFonts w:asciiTheme="majorHAnsi" w:eastAsiaTheme="majorEastAsia" w:hAnsiTheme="majorHAnsi" w:cstheme="majorBidi"/>
+          <w:spacing w:val="-10"/>
+          <w:kern w:val="28"/>
+          <w:sz w:val="56"/>
+          <w:szCs w:val="56"/>
+        </w:rPr>
+      </w:pPr>
+      <w:r>
+        <w:br w:type="page"/>
+      </w:r>
+    </w:p>
+    <w:p>
+      <w:pPr>
+        <w:pStyle w:val="Ttulo"/>
+      </w:pPr>
+      <w:r>
+        <w:lastRenderedPageBreak/>
+        <w:t xml:space="preserve">4. </w:t>
+      </w:r>
+      <w:r>
         <w:t>Conclusão</w:t>
       </w:r>
     </w:p>
@@ -840,14 +1157,40 @@
         <w:tab/>
         <w:t xml:space="preserve">O grupo considera que os objetivos principais foram alcançados. No entanto, há algumas </w:t>
       </w:r>
+      <w:proofErr w:type="spellStart"/>
       <w:r>
         <w:rPr>
           <w:i/>
         </w:rPr>
         <w:t>features</w:t>
       </w:r>
-      <w:r>
-        <w:t xml:space="preserve"> que gostava que o Kernel Defender tivesse, mas que não puderam ser incluídas. No entanto, num futuro próximo, e pelo entusiasmo com este projeto (que é o primeiro, durante o nosso percurso da faculdade, onde temos liberdade para desenvolvermos algo realmente a nosso gosto para uma Unidade Curricular), pretende-se continuar o seu desenvolvimento (com inclusão das melhorias descritas no ponto seguinte), desta vez para o Sistema Operativo móvel Android, e o lançamento na Play Store, a título de experiência. No geral, há bastante satisfação com o resultado apresentado.</w:t>
+      <w:proofErr w:type="spellEnd"/>
+      <w:r>
+        <w:t xml:space="preserve"> que gostava que o </w:t>
+      </w:r>
+      <w:proofErr w:type="spellStart"/>
+      <w:r>
+        <w:t>Kernel</w:t>
+      </w:r>
+      <w:proofErr w:type="spellEnd"/>
+      <w:r>
+        <w:t xml:space="preserve"> Defender tivesse, mas que não puderam ser incluídas. No entanto, num futuro próximo, e pelo entusiasmo com este projeto (que é o primeiro, durante o nosso percurso da faculdade, onde temos liberdade para desenvolvermos algo realmente a nosso gosto para uma Unidade Curricular), pretende-se continuar o seu desenvolvimento (com inclusão das melhorias descritas no ponto seguinte), desta vez para o Sistema Operativo móvel </w:t>
+      </w:r>
+      <w:proofErr w:type="spellStart"/>
+      <w:r>
+        <w:t>Android</w:t>
+      </w:r>
+      <w:proofErr w:type="spellEnd"/>
+      <w:r>
+        <w:t xml:space="preserve">, e o lançamento na Play </w:t>
+      </w:r>
+      <w:proofErr w:type="spellStart"/>
+      <w:r>
+        <w:t>Store</w:t>
+      </w:r>
+      <w:proofErr w:type="spellEnd"/>
+      <w:r>
+        <w:t>, a título de experiência. No geral, há bastante satisfação com o resultado apresentado.</w:t>
       </w:r>
     </w:p>
     <w:p>
@@ -886,12 +1229,14 @@
       <w:r>
         <w:t xml:space="preserve">Possibilidade de </w:t>
       </w:r>
+      <w:proofErr w:type="gramStart"/>
       <w:r>
         <w:rPr>
           <w:i/>
         </w:rPr>
         <w:t>upgrade</w:t>
       </w:r>
+      <w:proofErr w:type="gramEnd"/>
       <w:r>
         <w:t xml:space="preserve"> das armas</w:t>
       </w:r>
@@ -907,6 +1252,7 @@
       <w:r>
         <w:t xml:space="preserve">Inclusão de </w:t>
       </w:r>
+      <w:proofErr w:type="spellStart"/>
       <w:r>
         <w:rPr>
           <w:i/>
@@ -914,7 +1260,11 @@
         <w:t>power-up</w:t>
       </w:r>
       <w:r>
-        <w:t xml:space="preserve">’s, como por exemplo uma </w:t>
+        <w:t>’s</w:t>
+      </w:r>
+      <w:proofErr w:type="spellEnd"/>
+      <w:r>
+        <w:t xml:space="preserve">, como por exemplo uma </w:t>
       </w:r>
       <w:r>
         <w:rPr>
@@ -934,15 +1284,28 @@
           <w:numId w:val="2"/>
         </w:numPr>
       </w:pPr>
+      <w:proofErr w:type="spellStart"/>
       <w:r>
         <w:rPr>
           <w:i/>
         </w:rPr>
-        <w:t xml:space="preserve">Port </w:t>
-      </w:r>
-      <w:r>
-        <w:t>para Android</w:t>
-      </w:r>
+        <w:t>Port</w:t>
+      </w:r>
+      <w:proofErr w:type="spellEnd"/>
+      <w:r>
+        <w:rPr>
+          <w:i/>
+        </w:rPr>
+        <w:t xml:space="preserve"> </w:t>
+      </w:r>
+      <w:r>
+        <w:t xml:space="preserve">para </w:t>
+      </w:r>
+      <w:proofErr w:type="spellStart"/>
+      <w:r>
+        <w:t>Android</w:t>
+      </w:r>
+      <w:proofErr w:type="spellEnd"/>
     </w:p>
     <w:p>
       <w:pPr>
@@ -1032,8 +1395,13 @@
           <w:numId w:val="2"/>
         </w:numPr>
       </w:pPr>
-      <w:r>
-        <w:t>Design e planeamento</w:t>
+      <w:proofErr w:type="gramStart"/>
+      <w:r>
+        <w:t>Design</w:t>
+      </w:r>
+      <w:proofErr w:type="gramEnd"/>
+      <w:r>
+        <w:t xml:space="preserve"> e planeamento</w:t>
       </w:r>
     </w:p>
     <w:p>
@@ -1101,8 +1469,13 @@
           <w:numId w:val="2"/>
         </w:numPr>
       </w:pPr>
-      <w:r>
-        <w:t>Design e planeamento</w:t>
+      <w:proofErr w:type="gramStart"/>
+      <w:r>
+        <w:t>Design</w:t>
+      </w:r>
+      <w:proofErr w:type="gramEnd"/>
+      <w:r>
+        <w:t xml:space="preserve"> e planeamento</w:t>
       </w:r>
     </w:p>
     <w:p>
@@ -1112,11 +1485,9 @@
       <w:r>
         <w:t>Total – 60%</w:t>
       </w:r>
-      <w:bookmarkStart w:id="0" w:name="_GoBack"/>
-      <w:bookmarkEnd w:id="0"/>
     </w:p>
     <w:sectPr>
-      <w:footerReference w:type="default" r:id="rId10"/>
+      <w:footerReference w:type="default" r:id="rId11"/>
       <w:pgSz w:w="11906" w:h="16838"/>
       <w:pgMar w:top="1417" w:right="1701" w:bottom="1417" w:left="1701" w:header="708" w:footer="708" w:gutter="0"/>
       <w:pgNumType w:start="0"/>
@@ -1265,7 +1636,7 @@
           <w:rPr>
             <w:noProof/>
           </w:rPr>
-          <w:t>3</w:t>
+          <w:t>4</w:t>
         </w:r>
         <w:r>
           <w:fldChar w:fldCharType="end"/>
@@ -2147,6 +2518,17 @@
       <w:szCs w:val="26"/>
     </w:rPr>
   </w:style>
+  <w:style w:type="character" w:styleId="Hiperligao">
+    <w:name w:val="Hyperlink"/>
+    <w:basedOn w:val="Tipodeletrapredefinidodopargrafo"/>
+    <w:uiPriority w:val="99"/>
+    <w:unhideWhenUsed/>
+    <w:rsid w:val="00E86534"/>
+    <w:rPr>
+      <w:color w:val="0563C1" w:themeColor="hyperlink"/>
+      <w:u w:val="single"/>
+    </w:rPr>
+  </w:style>
 </w:styles>
 </file>
 

</xml_diff>

<commit_message>
update to the report v2
</commit_message>
<xml_diff>
--- a/Final Delivery/Relatório - por acabar.docx
+++ b/Final Delivery/Relatório - por acabar.docx
@@ -55,25 +55,13 @@
         <w:pStyle w:val="Ttulo"/>
         <w:jc w:val="center"/>
       </w:pPr>
-      <w:proofErr w:type="spellStart"/>
-      <w:proofErr w:type="gramStart"/>
       <w:r>
         <w:rPr>
           <w:rStyle w:val="Forte"/>
           <w:b w:val="0"/>
           <w:bCs w:val="0"/>
         </w:rPr>
-        <w:t>Kernel</w:t>
-      </w:r>
-      <w:proofErr w:type="spellEnd"/>
-      <w:proofErr w:type="gramEnd"/>
-      <w:r>
-        <w:rPr>
-          <w:rStyle w:val="Forte"/>
-          <w:b w:val="0"/>
-          <w:bCs w:val="0"/>
-        </w:rPr>
-        <w:t xml:space="preserve"> Defender</w:t>
+        <w:t>Kernel Defender</w:t>
       </w:r>
     </w:p>
     <w:p>
@@ -391,15 +379,7 @@
       </w:pPr>
       <w:r>
         <w:tab/>
-        <w:t xml:space="preserve">Este relatório tem como objetivo a apresentação da planificação e do desenvolvimento do jogo </w:t>
-      </w:r>
-      <w:proofErr w:type="spellStart"/>
-      <w:r>
-        <w:t>Kernel</w:t>
-      </w:r>
-      <w:proofErr w:type="spellEnd"/>
-      <w:r>
-        <w:t xml:space="preserve"> Defender, para a Unidade Curricular de Laboratório de Programação Orientada a Objetos (LPOO), no ano curricular 2013/14. Com isto, é pretendido que o leitor comum possa compreender a estrutura de todo o programa, atravé</w:t>
+        <w:t>Este relatório tem como objetivo a apresentação da planificação e do desenvolvimento do jogo Kernel Defender, para a Unidade Curricular de Laboratório de Programação Orientada a Objetos (LPOO), no ano curricular 2013/14. Com isto, é pretendido que o leitor comum possa compreender a estrutura de todo o programa, atravé</w:t>
       </w:r>
       <w:r>
         <w:t>s de diagramas UML explicativos. Também serão dadas instruções quanto à execução do mesmo, para que não tenha de explorá-lo para usufruir do mesmo.</w:t>
@@ -426,163 +406,99 @@
         <w:tab/>
         <w:t xml:space="preserve">O </w:t>
       </w:r>
-      <w:proofErr w:type="spellStart"/>
       <w:r>
         <w:rPr>
           <w:i/>
         </w:rPr>
+        <w:t>Kernel Defender</w:t>
+      </w:r>
+      <w:r>
+        <w:t xml:space="preserve"> é </w:t>
+      </w:r>
+      <w:r>
+        <w:t xml:space="preserve">um </w:t>
+      </w:r>
+      <w:r>
+        <w:t xml:space="preserve">jogo que mistura alguns componentes de </w:t>
+      </w:r>
+      <w:r>
+        <w:rPr>
+          <w:i/>
+        </w:rPr>
+        <w:t>Shooter</w:t>
+      </w:r>
+      <w:r>
+        <w:t xml:space="preserve"> e </w:t>
+      </w:r>
+      <w:r>
+        <w:rPr>
+          <w:i/>
+        </w:rPr>
+        <w:t>Tower Defense</w:t>
+      </w:r>
+      <w:r>
+        <w:t xml:space="preserve">. O objetivo é impedir os vírus de chegarem ao </w:t>
+      </w:r>
+      <w:r>
+        <w:rPr>
+          <w:i/>
+        </w:rPr>
         <w:t>Kernel</w:t>
       </w:r>
-      <w:proofErr w:type="spellEnd"/>
       <w:r>
         <w:rPr>
           <w:i/>
         </w:rPr>
-        <w:t xml:space="preserve"> Defender</w:t>
-      </w:r>
-      <w:r>
-        <w:t xml:space="preserve"> é </w:t>
-      </w:r>
-      <w:r>
-        <w:t xml:space="preserve">um </w:t>
-      </w:r>
-      <w:r>
-        <w:t xml:space="preserve">jogo que mistura alguns componentes de </w:t>
-      </w:r>
-      <w:proofErr w:type="spellStart"/>
+        <w:t xml:space="preserve"> </w:t>
+      </w:r>
+      <w:r>
+        <w:t>(localizado no canto superior esquerdo da janela, representado por um quarto de círculo)</w:t>
+      </w:r>
+      <w:r>
+        <w:t>. O jogador (anti-vírus, presente na capa), contará com as suas armas</w:t>
+      </w:r>
+      <w:r>
+        <w:t xml:space="preserve"> </w:t>
+      </w:r>
+      <w:r>
+        <w:t xml:space="preserve">para os derrotar. </w:t>
+      </w:r>
+      <w:r>
+        <w:t xml:space="preserve">Para direcionar algumas armas precisará de apontar na direção dos vírus, enquanto que outras terão projéteis guiados. </w:t>
+      </w:r>
+      <w:r>
+        <w:t xml:space="preserve">Optámos por </w:t>
+      </w:r>
       <w:r>
         <w:rPr>
           <w:i/>
         </w:rPr>
-        <w:t>Shooter</w:t>
-      </w:r>
-      <w:proofErr w:type="spellEnd"/>
-      <w:r>
-        <w:t xml:space="preserve"> e </w:t>
-      </w:r>
-      <w:proofErr w:type="spellStart"/>
+        <w:t>Pixel Art</w:t>
+      </w:r>
+      <w:r>
+        <w:t xml:space="preserve"> para um visual minimalista e simples, divertindo o jogador ao mesmo tempo. A </w:t>
+      </w:r>
       <w:r>
         <w:rPr>
           <w:i/>
         </w:rPr>
-        <w:t>Tower</w:t>
-      </w:r>
-      <w:proofErr w:type="spellEnd"/>
+        <w:t>library</w:t>
+      </w:r>
       <w:r>
         <w:rPr>
           <w:i/>
         </w:rPr>
-        <w:t xml:space="preserve"> Defense</w:t>
-      </w:r>
-      <w:r>
-        <w:t xml:space="preserve">. O objetivo é impedir os vírus de chegarem ao </w:t>
-      </w:r>
-      <w:proofErr w:type="spellStart"/>
+        <w:t xml:space="preserve"> </w:t>
+      </w:r>
+      <w:r>
+        <w:t xml:space="preserve">usada para o desenvolvimento do jogo foi a </w:t>
+      </w:r>
       <w:r>
         <w:rPr>
           <w:i/>
         </w:rPr>
-        <w:t>Kernel</w:t>
-      </w:r>
-      <w:proofErr w:type="spellEnd"/>
-      <w:r>
-        <w:rPr>
-          <w:i/>
-        </w:rPr>
-        <w:t xml:space="preserve"> </w:t>
-      </w:r>
-      <w:r>
-        <w:t>(localizado no canto superior esquerdo da janela, representado por um quarto de círculo)</w:t>
-      </w:r>
-      <w:r>
-        <w:t>. O jogador (</w:t>
-      </w:r>
-      <w:proofErr w:type="spellStart"/>
-      <w:r>
-        <w:t>anti-vírus</w:t>
-      </w:r>
-      <w:proofErr w:type="spellEnd"/>
-      <w:r>
-        <w:t>, presente na capa)</w:t>
-      </w:r>
-      <w:proofErr w:type="gramStart"/>
-      <w:r>
-        <w:t>,</w:t>
-      </w:r>
-      <w:proofErr w:type="gramEnd"/>
-      <w:r>
-        <w:t xml:space="preserve"> contará com as suas armas</w:t>
-      </w:r>
-      <w:r>
-        <w:t xml:space="preserve"> </w:t>
-      </w:r>
-      <w:r>
-        <w:t xml:space="preserve">para os derrotar. </w:t>
-      </w:r>
-      <w:r>
-        <w:t xml:space="preserve">Para direcionar algumas armas precisará de apontar na direção dos vírus, </w:t>
-      </w:r>
-      <w:proofErr w:type="gramStart"/>
-      <w:r>
-        <w:t>enquanto que</w:t>
-      </w:r>
-      <w:proofErr w:type="gramEnd"/>
-      <w:r>
-        <w:t xml:space="preserve"> outras terão projéteis guiados. </w:t>
-      </w:r>
-      <w:r>
-        <w:t xml:space="preserve">Optámos por </w:t>
-      </w:r>
-      <w:proofErr w:type="gramStart"/>
-      <w:r>
-        <w:rPr>
-          <w:i/>
-        </w:rPr>
-        <w:t>Pixel</w:t>
-      </w:r>
-      <w:proofErr w:type="gramEnd"/>
-      <w:r>
-        <w:rPr>
-          <w:i/>
-        </w:rPr>
-        <w:t xml:space="preserve"> </w:t>
-      </w:r>
-      <w:proofErr w:type="spellStart"/>
-      <w:r>
-        <w:rPr>
-          <w:i/>
-        </w:rPr>
-        <w:t>Art</w:t>
-      </w:r>
-      <w:proofErr w:type="spellEnd"/>
-      <w:r>
-        <w:t xml:space="preserve"> para um visual minimalista e simples, divertindo o jogador ao mesmo tempo. A </w:t>
-      </w:r>
-      <w:proofErr w:type="spellStart"/>
-      <w:r>
-        <w:rPr>
-          <w:i/>
-        </w:rPr>
-        <w:t>library</w:t>
-      </w:r>
-      <w:proofErr w:type="spellEnd"/>
-      <w:r>
-        <w:rPr>
-          <w:i/>
-        </w:rPr>
-        <w:t xml:space="preserve"> </w:t>
-      </w:r>
-      <w:r>
-        <w:t xml:space="preserve">usada para o desenvolvimento do jogo foi a </w:t>
-      </w:r>
-      <w:proofErr w:type="spellStart"/>
-      <w:r>
-        <w:rPr>
-          <w:i/>
-        </w:rPr>
         <w:t>libgdx</w:t>
       </w:r>
-      <w:proofErr w:type="spellEnd"/>
       <w:r>
         <w:t>.</w:t>
       </w:r>
@@ -651,23 +567,7 @@
     <w:p>
       <w:r>
         <w:tab/>
-        <w:t xml:space="preserve">O jogo abrirá com o </w:t>
-      </w:r>
-      <w:proofErr w:type="spellStart"/>
-      <w:r>
-        <w:t>Main</w:t>
-      </w:r>
-      <w:proofErr w:type="spellEnd"/>
-      <w:r>
-        <w:t xml:space="preserve"> Menu. Neste, encontram-se 4 opções, como é possível ver no </w:t>
-      </w:r>
-      <w:proofErr w:type="spellStart"/>
-      <w:r>
-        <w:t>screenshot</w:t>
-      </w:r>
-      <w:proofErr w:type="spellEnd"/>
-      <w:r>
-        <w:t xml:space="preserve"> abaixo:</w:t>
+        <w:t>O jogo abrirá com o Main Menu. Neste, encontram-se 4 opções, como é possível ver no screenshot abaixo:</w:t>
       </w:r>
     </w:p>
     <w:p>
@@ -679,15 +579,7 @@
         </w:numPr>
       </w:pPr>
       <w:r>
-        <w:t>Play</w:t>
-      </w:r>
-      <w:proofErr w:type="gramStart"/>
-      <w:r>
-        <w:t>,</w:t>
-      </w:r>
-      <w:proofErr w:type="gramEnd"/>
-      <w:r>
-        <w:t xml:space="preserve"> inicia um novo jogo</w:t>
+        <w:t>Play, inicia um novo jogo</w:t>
       </w:r>
     </w:p>
     <w:p>
@@ -756,18 +648,8 @@
                               </w:rPr>
                               <w:t xml:space="preserve">3. </w:t>
                             </w:r>
-                            <w:proofErr w:type="spellStart"/>
                             <w:r>
-                              <w:t>Help</w:t>
-                            </w:r>
-                            <w:proofErr w:type="spellEnd"/>
-                            <w:proofErr w:type="gramStart"/>
-                            <w:r>
-                              <w:t>,</w:t>
-                            </w:r>
-                            <w:proofErr w:type="gramEnd"/>
-                            <w:r>
-                              <w:t xml:space="preserve"> mostra os comandos possíveis dentro do jogo</w:t>
+                              <w:t>Help, mostra os comandos possíveis dentro do jogo</w:t>
                             </w:r>
                           </w:p>
                         </w:txbxContent>
@@ -806,18 +688,8 @@
                         </w:rPr>
                         <w:t xml:space="preserve">3. </w:t>
                       </w:r>
-                      <w:proofErr w:type="spellStart"/>
                       <w:r>
-                        <w:t>Help</w:t>
-                      </w:r>
-                      <w:proofErr w:type="spellEnd"/>
-                      <w:proofErr w:type="gramStart"/>
-                      <w:r>
-                        <w:t>,</w:t>
-                      </w:r>
-                      <w:proofErr w:type="gramEnd"/>
-                      <w:r>
-                        <w:t xml:space="preserve"> mostra os comandos possíveis dentro do jogo</w:t>
+                        <w:t>Help, mostra os comandos possíveis dentro do jogo</w:t>
                       </w:r>
                     </w:p>
                   </w:txbxContent>
@@ -913,18 +785,8 @@
           <w:numId w:val="2"/>
         </w:numPr>
       </w:pPr>
-      <w:proofErr w:type="spellStart"/>
-      <w:r>
-        <w:t>Credits</w:t>
-      </w:r>
-      <w:proofErr w:type="spellEnd"/>
-      <w:proofErr w:type="gramStart"/>
-      <w:r>
-        <w:t>,</w:t>
-      </w:r>
-      <w:proofErr w:type="gramEnd"/>
-      <w:r>
-        <w:t xml:space="preserve"> mostra os créditos do jogo</w:t>
+      <w:r>
+        <w:t>Credits, mostra os créditos do jogo</w:t>
       </w:r>
     </w:p>
     <w:p>
@@ -936,15 +798,7 @@
         </w:numPr>
       </w:pPr>
       <w:r>
-        <w:t>Exit</w:t>
-      </w:r>
-      <w:proofErr w:type="gramStart"/>
-      <w:r>
-        <w:t>,</w:t>
-      </w:r>
-      <w:proofErr w:type="gramEnd"/>
-      <w:r>
-        <w:t xml:space="preserve"> sai do jogo, fechando a janela</w:t>
+        <w:t>Exit, sai do jogo, fechando a janela</w:t>
       </w:r>
     </w:p>
     <w:p>
@@ -1022,77 +876,42 @@
       </w:r>
     </w:p>
     <w:p>
+      <w:pPr>
+        <w:jc w:val="both"/>
+      </w:pPr>
       <w:r>
         <w:tab/>
         <w:t xml:space="preserve">Para o desenvolvimento deste projeto, foram utilizadas algumas ferramentas </w:t>
       </w:r>
       <w:r>
-        <w:t xml:space="preserve">para além das referidas durante as aulas da Unidade Curricular. </w:t>
-      </w:r>
-      <w:proofErr w:type="gramStart"/>
-      <w:r>
-        <w:t>O IDE</w:t>
-      </w:r>
-      <w:proofErr w:type="gramEnd"/>
-      <w:r>
-        <w:t xml:space="preserve"> utilizado foi o </w:t>
-      </w:r>
-      <w:proofErr w:type="spellStart"/>
-      <w:r>
-        <w:t>IntelliJ</w:t>
-      </w:r>
-      <w:proofErr w:type="spellEnd"/>
-      <w:r>
-        <w:t xml:space="preserve"> </w:t>
-      </w:r>
-      <w:proofErr w:type="spellStart"/>
-      <w:r>
-        <w:t>Idea</w:t>
-      </w:r>
-      <w:proofErr w:type="spellEnd"/>
-      <w:r>
-        <w:t xml:space="preserve">, por preferência do grupo. Foi, também, usada uma biblioteca externa, </w:t>
-      </w:r>
-      <w:proofErr w:type="spellStart"/>
+        <w:t xml:space="preserve">para além das referidas durante as aulas da Unidade Curricular. O IDE utilizado foi o IntelliJ Idea, por preferência do grupo. Foi, também, usada uma biblioteca externa, </w:t>
+      </w:r>
       <w:r>
         <w:rPr>
           <w:i/>
         </w:rPr>
         <w:t>libgdx</w:t>
       </w:r>
-      <w:proofErr w:type="spellEnd"/>
       <w:r>
         <w:t xml:space="preserve">, para ajudar no desenvolvimento. Para Sistema de Controlo de Versões, foi utilizada a tecnologia </w:t>
       </w:r>
-      <w:proofErr w:type="spellStart"/>
       <w:r>
         <w:rPr>
           <w:i/>
         </w:rPr>
         <w:t>Git</w:t>
       </w:r>
-      <w:proofErr w:type="spellEnd"/>
       <w:r>
         <w:t xml:space="preserve">, mais propriamente um repositório público na página </w:t>
       </w:r>
-      <w:proofErr w:type="spellStart"/>
       <w:r>
         <w:rPr>
           <w:i/>
         </w:rPr>
         <w:t>GitHub</w:t>
       </w:r>
-      <w:proofErr w:type="spellEnd"/>
-      <w:r>
-        <w:t xml:space="preserve">, no seguinte </w:t>
-      </w:r>
-      <w:proofErr w:type="gramStart"/>
-      <w:r>
-        <w:t>link</w:t>
-      </w:r>
-      <w:proofErr w:type="gramEnd"/>
-      <w:r>
-        <w:t>:</w:t>
+      <w:r>
+        <w:t>, no seguinte link:</w:t>
       </w:r>
     </w:p>
     <w:p>
@@ -1111,8 +930,46 @@
           <w:u w:val="single"/>
         </w:rPr>
       </w:pPr>
+    </w:p>
+    <w:p>
+      <w:pPr>
+        <w:pStyle w:val="Subttulo"/>
+      </w:pPr>
+      <w:r>
+        <w:t>Dificuldades encontradas e sua resolução</w:t>
+      </w:r>
+    </w:p>
+    <w:p>
+      <w:pPr>
+        <w:jc w:val="both"/>
+      </w:pPr>
+      <w:r>
+        <w:tab/>
+        <w:t>Uma das dificuldades encontradas, inicialmente, foi o desenvolvimento a nível gráfico. Ao contrário do Dragon Dungeon, este projeto exigia movimentos suaves e contínuos, pelo que foi decidido o uso da biblioteca anteriormente referida,</w:t>
+      </w:r>
       <w:bookmarkStart w:id="0" w:name="_GoBack"/>
       <w:bookmarkEnd w:id="0"/>
+      <w:r>
+        <w:t xml:space="preserve"> </w:t>
+      </w:r>
+      <w:r>
+        <w:rPr>
+          <w:i/>
+        </w:rPr>
+        <w:t>libgdx</w:t>
+      </w:r>
+      <w:r>
+        <w:t xml:space="preserve">. A deteção de colisões e saídas de objetos da janela de jogo causavam alguns erros de </w:t>
+      </w:r>
+      <w:r>
+        <w:rPr>
+          <w:i/>
+        </w:rPr>
+        <w:t>runtime</w:t>
+      </w:r>
+      <w:r>
+        <w:t>, que foram corrigidos com alguma pesquisa e algum estudo.</w:t>
+      </w:r>
     </w:p>
     <w:p>
       <w:pPr>
@@ -1157,40 +1014,14 @@
         <w:tab/>
         <w:t xml:space="preserve">O grupo considera que os objetivos principais foram alcançados. No entanto, há algumas </w:t>
       </w:r>
-      <w:proofErr w:type="spellStart"/>
       <w:r>
         <w:rPr>
           <w:i/>
         </w:rPr>
         <w:t>features</w:t>
       </w:r>
-      <w:proofErr w:type="spellEnd"/>
-      <w:r>
-        <w:t xml:space="preserve"> que gostava que o </w:t>
-      </w:r>
-      <w:proofErr w:type="spellStart"/>
-      <w:r>
-        <w:t>Kernel</w:t>
-      </w:r>
-      <w:proofErr w:type="spellEnd"/>
-      <w:r>
-        <w:t xml:space="preserve"> Defender tivesse, mas que não puderam ser incluídas. No entanto, num futuro próximo, e pelo entusiasmo com este projeto (que é o primeiro, durante o nosso percurso da faculdade, onde temos liberdade para desenvolvermos algo realmente a nosso gosto para uma Unidade Curricular), pretende-se continuar o seu desenvolvimento (com inclusão das melhorias descritas no ponto seguinte), desta vez para o Sistema Operativo móvel </w:t>
-      </w:r>
-      <w:proofErr w:type="spellStart"/>
-      <w:r>
-        <w:t>Android</w:t>
-      </w:r>
-      <w:proofErr w:type="spellEnd"/>
-      <w:r>
-        <w:t xml:space="preserve">, e o lançamento na Play </w:t>
-      </w:r>
-      <w:proofErr w:type="spellStart"/>
-      <w:r>
-        <w:t>Store</w:t>
-      </w:r>
-      <w:proofErr w:type="spellEnd"/>
-      <w:r>
-        <w:t>, a título de experiência. No geral, há bastante satisfação com o resultado apresentado.</w:t>
+      <w:r>
+        <w:t xml:space="preserve"> que gostava que o Kernel Defender tivesse, mas que não puderam ser incluídas. No entanto, num futuro próximo, e pelo entusiasmo com este projeto (que é o primeiro, durante o nosso percurso da faculdade, onde temos liberdade para desenvolvermos algo realmente a nosso gosto para uma Unidade Curricular), pretende-se continuar o seu desenvolvimento (com inclusão das melhorias descritas no ponto seguinte), desta vez para o Sistema Operativo móvel Android, e o lançamento na Play Store, a título de experiência. No geral, há bastante satisfação com o resultado apresentado.</w:t>
       </w:r>
     </w:p>
     <w:p>
@@ -1229,14 +1060,12 @@
       <w:r>
         <w:t xml:space="preserve">Possibilidade de </w:t>
       </w:r>
-      <w:proofErr w:type="gramStart"/>
       <w:r>
         <w:rPr>
           <w:i/>
         </w:rPr>
         <w:t>upgrade</w:t>
       </w:r>
-      <w:proofErr w:type="gramEnd"/>
       <w:r>
         <w:t xml:space="preserve"> das armas</w:t>
       </w:r>
@@ -1252,7 +1081,6 @@
       <w:r>
         <w:t xml:space="preserve">Inclusão de </w:t>
       </w:r>
-      <w:proofErr w:type="spellStart"/>
       <w:r>
         <w:rPr>
           <w:i/>
@@ -1260,11 +1088,7 @@
         <w:t>power-up</w:t>
       </w:r>
       <w:r>
-        <w:t>’s</w:t>
-      </w:r>
-      <w:proofErr w:type="spellEnd"/>
-      <w:r>
-        <w:t xml:space="preserve">, como por exemplo uma </w:t>
+        <w:t xml:space="preserve">’s, como por exemplo uma </w:t>
       </w:r>
       <w:r>
         <w:rPr>
@@ -1284,28 +1108,15 @@
           <w:numId w:val="2"/>
         </w:numPr>
       </w:pPr>
-      <w:proofErr w:type="spellStart"/>
       <w:r>
         <w:rPr>
           <w:i/>
         </w:rPr>
-        <w:t>Port</w:t>
-      </w:r>
-      <w:proofErr w:type="spellEnd"/>
-      <w:r>
-        <w:rPr>
-          <w:i/>
-        </w:rPr>
-        <w:t xml:space="preserve"> </w:t>
-      </w:r>
-      <w:r>
-        <w:t xml:space="preserve">para </w:t>
-      </w:r>
-      <w:proofErr w:type="spellStart"/>
-      <w:r>
-        <w:t>Android</w:t>
-      </w:r>
-      <w:proofErr w:type="spellEnd"/>
+        <w:t xml:space="preserve">Port </w:t>
+      </w:r>
+      <w:r>
+        <w:t>para Android</w:t>
+      </w:r>
     </w:p>
     <w:p>
       <w:pPr>
@@ -1395,13 +1206,8 @@
           <w:numId w:val="2"/>
         </w:numPr>
       </w:pPr>
-      <w:proofErr w:type="gramStart"/>
-      <w:r>
-        <w:t>Design</w:t>
-      </w:r>
-      <w:proofErr w:type="gramEnd"/>
-      <w:r>
-        <w:t xml:space="preserve"> e planeamento</w:t>
+      <w:r>
+        <w:t>Design e planeamento</w:t>
       </w:r>
     </w:p>
     <w:p>
@@ -1469,13 +1275,8 @@
           <w:numId w:val="2"/>
         </w:numPr>
       </w:pPr>
-      <w:proofErr w:type="gramStart"/>
-      <w:r>
-        <w:t>Design</w:t>
-      </w:r>
-      <w:proofErr w:type="gramEnd"/>
-      <w:r>
-        <w:t xml:space="preserve"> e planeamento</w:t>
+      <w:r>
+        <w:t>Design e planeamento</w:t>
       </w:r>
     </w:p>
     <w:p>

</xml_diff>

<commit_message>
update to the report v3
</commit_message>
<xml_diff>
--- a/Final Delivery/Relatório - por acabar.docx
+++ b/Final Delivery/Relatório - por acabar.docx
@@ -28,7 +28,17 @@
           <w:sz w:val="90"/>
           <w:szCs w:val="90"/>
         </w:rPr>
-        <w:t>FEUP, MIEIC</w:t>
+        <w:t xml:space="preserve">FEUP  - </w:t>
+      </w:r>
+      <w:bookmarkStart w:id="0" w:name="_GoBack"/>
+      <w:bookmarkEnd w:id="0"/>
+      <w:r>
+        <w:rPr>
+          <w:b/>
+          <w:sz w:val="90"/>
+          <w:szCs w:val="90"/>
+        </w:rPr>
+        <w:t>MIEIC</w:t>
       </w:r>
     </w:p>
     <w:p>
@@ -911,11 +921,430 @@
         <w:t>GitHub</w:t>
       </w:r>
       <w:r>
-        <w:t>, no seguinte link:</w:t>
+        <w:t>.</w:t>
+      </w:r>
+    </w:p>
+    <w:p>
+      <w:pPr>
+        <w:rPr>
+          <w:u w:val="single"/>
+        </w:rPr>
+      </w:pPr>
+    </w:p>
+    <w:p>
+      <w:pPr>
+        <w:pStyle w:val="Subttulo"/>
+      </w:pPr>
+      <w:r>
+        <w:t>Dificuldades encontradas e sua resolução</w:t>
+      </w:r>
+    </w:p>
+    <w:p>
+      <w:pPr>
+        <w:jc w:val="both"/>
+      </w:pPr>
+      <w:r>
+        <w:tab/>
+        <w:t xml:space="preserve">Uma das dificuldades encontradas, inicialmente, foi o desenvolvimento a nível gráfico. Ao contrário do Dragon Dungeon, este projeto exigia movimentos suaves e contínuos, pelo que foi decidido o uso da biblioteca anteriormente referida, </w:t>
+      </w:r>
+      <w:r>
+        <w:rPr>
+          <w:i/>
+        </w:rPr>
+        <w:t>libgdx</w:t>
+      </w:r>
+      <w:r>
+        <w:t xml:space="preserve">. A deteção de colisões e saídas de objetos da janela de jogo causavam alguns erros de </w:t>
+      </w:r>
+      <w:r>
+        <w:rPr>
+          <w:i/>
+        </w:rPr>
+        <w:t>runtime</w:t>
+      </w:r>
+      <w:r>
+        <w:t>, que foram corrigidos com alguma pesquisa e algum estudo.</w:t>
+      </w:r>
+    </w:p>
+    <w:p>
+      <w:pPr>
+        <w:rPr>
+          <w:rFonts w:asciiTheme="majorHAnsi" w:eastAsiaTheme="majorEastAsia" w:hAnsiTheme="majorHAnsi" w:cstheme="majorBidi"/>
+          <w:spacing w:val="-10"/>
+          <w:kern w:val="28"/>
+          <w:sz w:val="56"/>
+          <w:szCs w:val="56"/>
+        </w:rPr>
+      </w:pPr>
+      <w:r>
+        <w:br w:type="page"/>
+      </w:r>
+    </w:p>
+    <w:p>
+      <w:pPr>
+        <w:pStyle w:val="Ttulo"/>
+      </w:pPr>
+      <w:r>
+        <w:lastRenderedPageBreak/>
+        <w:t xml:space="preserve">4. </w:t>
+      </w:r>
+      <w:r>
+        <w:t>Conclusão</w:t>
+      </w:r>
+    </w:p>
+    <w:p/>
+    <w:p>
+      <w:pPr>
+        <w:pStyle w:val="Subttulo"/>
+      </w:pPr>
+      <w:r>
+        <w:t>Grau de Cumprimento dos Objetivos</w:t>
+      </w:r>
+    </w:p>
+    <w:p>
+      <w:pPr>
+        <w:jc w:val="both"/>
+      </w:pPr>
+      <w:r>
+        <w:tab/>
+        <w:t xml:space="preserve">O grupo considera que os objetivos principais foram alcançados. No entanto, há algumas </w:t>
+      </w:r>
+      <w:r>
+        <w:rPr>
+          <w:i/>
+        </w:rPr>
+        <w:t>features</w:t>
+      </w:r>
+      <w:r>
+        <w:t xml:space="preserve"> que gostava que o Kernel Defender tivesse, mas que não puderam ser incluídas. No entanto, num futuro próximo, e pelo entusiasmo com este projeto (que é o primeiro, durante o nosso percurso da faculdade, onde temos liberdade para desenvolvermos algo realmente a nosso gosto para uma Unidade Curricular), pretende-se continuar o seu desenvolvimento (com inclusão das melhorias descritas no ponto seguinte), desta vez para o Sistema Operativo móvel Android, e o lançamento na Play Store, a título de experiência. No geral, há bastante satisfação com o resultado apresentado.</w:t>
+      </w:r>
+    </w:p>
+    <w:p>
+      <w:pPr>
+        <w:jc w:val="both"/>
+      </w:pPr>
+    </w:p>
+    <w:p>
+      <w:pPr>
+        <w:pStyle w:val="Subttulo"/>
+      </w:pPr>
+      <w:r>
+        <w:t>Melhorias Possíveis</w:t>
+      </w:r>
+    </w:p>
+    <w:p>
+      <w:pPr>
+        <w:pStyle w:val="PargrafodaLista"/>
+        <w:numPr>
+          <w:ilvl w:val="0"/>
+          <w:numId w:val="2"/>
+        </w:numPr>
+      </w:pPr>
+      <w:r>
+        <w:t>Inclusão de novas armas (desbloqueáveis e adquiríveis)</w:t>
+      </w:r>
+    </w:p>
+    <w:p>
+      <w:pPr>
+        <w:pStyle w:val="PargrafodaLista"/>
+        <w:numPr>
+          <w:ilvl w:val="0"/>
+          <w:numId w:val="2"/>
+        </w:numPr>
+      </w:pPr>
+      <w:r>
+        <w:t xml:space="preserve">Possibilidade de </w:t>
+      </w:r>
+      <w:r>
+        <w:rPr>
+          <w:i/>
+        </w:rPr>
+        <w:t>upgrade</w:t>
+      </w:r>
+      <w:r>
+        <w:t xml:space="preserve"> das armas</w:t>
+      </w:r>
+    </w:p>
+    <w:p>
+      <w:pPr>
+        <w:pStyle w:val="PargrafodaLista"/>
+        <w:numPr>
+          <w:ilvl w:val="0"/>
+          <w:numId w:val="2"/>
+        </w:numPr>
+      </w:pPr>
+      <w:r>
+        <w:t xml:space="preserve">Inclusão de </w:t>
+      </w:r>
+      <w:r>
+        <w:rPr>
+          <w:i/>
+        </w:rPr>
+        <w:t>power-up</w:t>
+      </w:r>
+      <w:r>
+        <w:t xml:space="preserve">’s, como por exemplo uma </w:t>
+      </w:r>
+      <w:r>
+        <w:rPr>
+          <w:i/>
+        </w:rPr>
+        <w:t>Firewall</w:t>
+      </w:r>
+      <w:r>
+        <w:t xml:space="preserve"> temporária e impenetrável</w:t>
+      </w:r>
+    </w:p>
+    <w:p>
+      <w:pPr>
+        <w:pStyle w:val="PargrafodaLista"/>
+        <w:numPr>
+          <w:ilvl w:val="0"/>
+          <w:numId w:val="2"/>
+        </w:numPr>
+      </w:pPr>
+      <w:r>
+        <w:rPr>
+          <w:i/>
+        </w:rPr>
+        <w:t xml:space="preserve">Port </w:t>
+      </w:r>
+      <w:r>
+        <w:t>para Android</w:t>
+      </w:r>
+    </w:p>
+    <w:p>
+      <w:pPr>
+        <w:pStyle w:val="PargrafodaLista"/>
+        <w:numPr>
+          <w:ilvl w:val="0"/>
+          <w:numId w:val="2"/>
+        </w:numPr>
+      </w:pPr>
+      <w:r>
+        <w:t>Implementação de sistema de níveis</w:t>
+      </w:r>
+    </w:p>
+    <w:p>
+      <w:pPr>
+        <w:pStyle w:val="PargrafodaLista"/>
+        <w:numPr>
+          <w:ilvl w:val="0"/>
+          <w:numId w:val="2"/>
+        </w:numPr>
+      </w:pPr>
+      <w:r>
+        <w:t>Implementação de novos modos de jogo (infinito</w:t>
+      </w:r>
+      <w:r>
+        <w:t>, por exemplo)</w:t>
+      </w:r>
+    </w:p>
+    <w:p/>
+    <w:p>
+      <w:pPr>
+        <w:pStyle w:val="Subttulo"/>
+      </w:pPr>
+      <w:r>
+        <w:t>Nível de Contribuição dos elementos do grupo</w:t>
+      </w:r>
+    </w:p>
+    <w:p>
+      <w:r>
+        <w:rPr>
+          <w:b/>
+        </w:rPr>
+        <w:t>Diogo Miguel Sousa Barroso</w:t>
+      </w:r>
+    </w:p>
+    <w:p>
+      <w:pPr>
+        <w:pStyle w:val="PargrafodaLista"/>
+        <w:numPr>
+          <w:ilvl w:val="0"/>
+          <w:numId w:val="2"/>
+        </w:numPr>
+      </w:pPr>
+      <w:r>
+        <w:t>Programação</w:t>
+      </w:r>
+    </w:p>
+    <w:p>
+      <w:pPr>
+        <w:pStyle w:val="PargrafodaLista"/>
+        <w:numPr>
+          <w:ilvl w:val="0"/>
+          <w:numId w:val="2"/>
+        </w:numPr>
+      </w:pPr>
+      <w:r>
+        <w:t>Arte gráfica</w:t>
+      </w:r>
+    </w:p>
+    <w:p>
+      <w:pPr>
+        <w:pStyle w:val="PargrafodaLista"/>
+        <w:numPr>
+          <w:ilvl w:val="0"/>
+          <w:numId w:val="2"/>
+        </w:numPr>
+      </w:pPr>
+      <w:r>
+        <w:t>Relatório</w:t>
+      </w:r>
+    </w:p>
+    <w:p>
+      <w:pPr>
+        <w:pStyle w:val="PargrafodaLista"/>
+        <w:numPr>
+          <w:ilvl w:val="0"/>
+          <w:numId w:val="2"/>
+        </w:numPr>
+      </w:pPr>
+      <w:r>
+        <w:t>Design e planeamento</w:t>
+      </w:r>
+    </w:p>
+    <w:p>
+      <w:pPr>
+        <w:ind w:left="360"/>
+      </w:pPr>
+      <w:r>
+        <w:t>Total – 40%</w:t>
+      </w:r>
+    </w:p>
+    <w:p>
+      <w:pPr>
+        <w:rPr>
+          <w:b/>
+        </w:rPr>
+      </w:pPr>
+      <w:r>
+        <w:rPr>
+          <w:b/>
+        </w:rPr>
+        <w:t>Miguel Geraldes Antunes Mendes</w:t>
+      </w:r>
+    </w:p>
+    <w:p>
+      <w:pPr>
+        <w:pStyle w:val="PargrafodaLista"/>
+        <w:numPr>
+          <w:ilvl w:val="0"/>
+          <w:numId w:val="2"/>
+        </w:numPr>
+      </w:pPr>
+      <w:r>
+        <w:t>Programação</w:t>
+      </w:r>
+    </w:p>
+    <w:p>
+      <w:pPr>
+        <w:pStyle w:val="PargrafodaLista"/>
+        <w:numPr>
+          <w:ilvl w:val="0"/>
+          <w:numId w:val="2"/>
+        </w:numPr>
+      </w:pPr>
+      <w:r>
+        <w:t>Som</w:t>
+      </w:r>
+    </w:p>
+    <w:p>
+      <w:pPr>
+        <w:pStyle w:val="PargrafodaLista"/>
+        <w:numPr>
+          <w:ilvl w:val="0"/>
+          <w:numId w:val="2"/>
+        </w:numPr>
+      </w:pPr>
+      <w:r>
+        <w:t>UML</w:t>
+      </w:r>
+    </w:p>
+    <w:p>
+      <w:pPr>
+        <w:pStyle w:val="PargrafodaLista"/>
+        <w:numPr>
+          <w:ilvl w:val="0"/>
+          <w:numId w:val="2"/>
+        </w:numPr>
+      </w:pPr>
+      <w:r>
+        <w:t>Design e planeamento</w:t>
+      </w:r>
+    </w:p>
+    <w:p>
+      <w:pPr>
+        <w:ind w:left="360"/>
+      </w:pPr>
+      <w:r>
+        <w:t>Total – 60%</w:t>
+      </w:r>
+    </w:p>
+    <w:p>
+      <w:r>
+        <w:br w:type="page"/>
+      </w:r>
+    </w:p>
+    <w:p>
+      <w:pPr>
+        <w:pStyle w:val="Ttulo"/>
+      </w:pPr>
+      <w:r>
+        <w:lastRenderedPageBreak/>
+        <w:t>5. Referências</w:t>
+      </w:r>
+    </w:p>
+    <w:p/>
+    <w:p>
+      <w:pPr>
+        <w:pStyle w:val="Subttulo"/>
+      </w:pPr>
+      <w:r>
+        <w:t>Libgdx</w:t>
       </w:r>
     </w:p>
     <w:p>
       <w:hyperlink r:id="rId10" w:history="1">
+        <w:r>
+          <w:rPr>
+            <w:rStyle w:val="Hiperligao"/>
+          </w:rPr>
+          <w:t>http://libgdx.badlogicgames.com/</w:t>
+        </w:r>
+      </w:hyperlink>
+    </w:p>
+    <w:p/>
+    <w:p>
+      <w:pPr>
+        <w:pStyle w:val="Subttulo"/>
+      </w:pPr>
+      <w:r>
+        <w:t>IntelliJ Idea</w:t>
+      </w:r>
+    </w:p>
+    <w:p>
+      <w:hyperlink r:id="rId11" w:history="1">
+        <w:r>
+          <w:rPr>
+            <w:rStyle w:val="Hiperligao"/>
+          </w:rPr>
+          <w:t>http://www.jetbrains.com/idea/</w:t>
+        </w:r>
+      </w:hyperlink>
+    </w:p>
+    <w:p/>
+    <w:p>
+      <w:pPr>
+        <w:pStyle w:val="Subttulo"/>
+      </w:pPr>
+      <w:r>
+        <w:t>Repositório Github</w:t>
+      </w:r>
+    </w:p>
+    <w:p>
+      <w:hyperlink r:id="rId12" w:history="1">
         <w:r>
           <w:rPr>
             <w:rStyle w:val="Hiperligao"/>
@@ -924,371 +1353,9 @@
         </w:r>
       </w:hyperlink>
     </w:p>
-    <w:p>
-      <w:pPr>
-        <w:rPr>
-          <w:u w:val="single"/>
-        </w:rPr>
-      </w:pPr>
-    </w:p>
-    <w:p>
-      <w:pPr>
-        <w:pStyle w:val="Subttulo"/>
-      </w:pPr>
-      <w:r>
-        <w:t>Dificuldades encontradas e sua resolução</w:t>
-      </w:r>
-    </w:p>
-    <w:p>
-      <w:pPr>
-        <w:jc w:val="both"/>
-      </w:pPr>
-      <w:r>
-        <w:tab/>
-        <w:t>Uma das dificuldades encontradas, inicialmente, foi o desenvolvimento a nível gráfico. Ao contrário do Dragon Dungeon, este projeto exigia movimentos suaves e contínuos, pelo que foi decidido o uso da biblioteca anteriormente referida,</w:t>
-      </w:r>
-      <w:bookmarkStart w:id="0" w:name="_GoBack"/>
-      <w:bookmarkEnd w:id="0"/>
-      <w:r>
-        <w:t xml:space="preserve"> </w:t>
-      </w:r>
-      <w:r>
-        <w:rPr>
-          <w:i/>
-        </w:rPr>
-        <w:t>libgdx</w:t>
-      </w:r>
-      <w:r>
-        <w:t xml:space="preserve">. A deteção de colisões e saídas de objetos da janela de jogo causavam alguns erros de </w:t>
-      </w:r>
-      <w:r>
-        <w:rPr>
-          <w:i/>
-        </w:rPr>
-        <w:t>runtime</w:t>
-      </w:r>
-      <w:r>
-        <w:t>, que foram corrigidos com alguma pesquisa e algum estudo.</w:t>
-      </w:r>
-    </w:p>
-    <w:p>
-      <w:pPr>
-        <w:rPr>
-          <w:rFonts w:asciiTheme="majorHAnsi" w:eastAsiaTheme="majorEastAsia" w:hAnsiTheme="majorHAnsi" w:cstheme="majorBidi"/>
-          <w:spacing w:val="-10"/>
-          <w:kern w:val="28"/>
-          <w:sz w:val="56"/>
-          <w:szCs w:val="56"/>
-        </w:rPr>
-      </w:pPr>
-      <w:r>
-        <w:br w:type="page"/>
-      </w:r>
-    </w:p>
-    <w:p>
-      <w:pPr>
-        <w:pStyle w:val="Ttulo"/>
-      </w:pPr>
-      <w:r>
-        <w:lastRenderedPageBreak/>
-        <w:t xml:space="preserve">4. </w:t>
-      </w:r>
-      <w:r>
-        <w:t>Conclusão</w:t>
-      </w:r>
-    </w:p>
     <w:p/>
-    <w:p>
-      <w:pPr>
-        <w:pStyle w:val="Subttulo"/>
-      </w:pPr>
-      <w:r>
-        <w:t>Grau de Cumprimento dos Objetivos</w:t>
-      </w:r>
-    </w:p>
-    <w:p>
-      <w:pPr>
-        <w:jc w:val="both"/>
-      </w:pPr>
-      <w:r>
-        <w:tab/>
-        <w:t xml:space="preserve">O grupo considera que os objetivos principais foram alcançados. No entanto, há algumas </w:t>
-      </w:r>
-      <w:r>
-        <w:rPr>
-          <w:i/>
-        </w:rPr>
-        <w:t>features</w:t>
-      </w:r>
-      <w:r>
-        <w:t xml:space="preserve"> que gostava que o Kernel Defender tivesse, mas que não puderam ser incluídas. No entanto, num futuro próximo, e pelo entusiasmo com este projeto (que é o primeiro, durante o nosso percurso da faculdade, onde temos liberdade para desenvolvermos algo realmente a nosso gosto para uma Unidade Curricular), pretende-se continuar o seu desenvolvimento (com inclusão das melhorias descritas no ponto seguinte), desta vez para o Sistema Operativo móvel Android, e o lançamento na Play Store, a título de experiência. No geral, há bastante satisfação com o resultado apresentado.</w:t>
-      </w:r>
-    </w:p>
-    <w:p>
-      <w:pPr>
-        <w:jc w:val="both"/>
-      </w:pPr>
-    </w:p>
-    <w:p>
-      <w:pPr>
-        <w:pStyle w:val="Subttulo"/>
-      </w:pPr>
-      <w:r>
-        <w:t>Melhorias Possíveis</w:t>
-      </w:r>
-    </w:p>
-    <w:p>
-      <w:pPr>
-        <w:pStyle w:val="PargrafodaLista"/>
-        <w:numPr>
-          <w:ilvl w:val="0"/>
-          <w:numId w:val="2"/>
-        </w:numPr>
-      </w:pPr>
-      <w:r>
-        <w:t>Inclusão de novas armas (desbloqueáveis e adquiríveis)</w:t>
-      </w:r>
-    </w:p>
-    <w:p>
-      <w:pPr>
-        <w:pStyle w:val="PargrafodaLista"/>
-        <w:numPr>
-          <w:ilvl w:val="0"/>
-          <w:numId w:val="2"/>
-        </w:numPr>
-      </w:pPr>
-      <w:r>
-        <w:t xml:space="preserve">Possibilidade de </w:t>
-      </w:r>
-      <w:r>
-        <w:rPr>
-          <w:i/>
-        </w:rPr>
-        <w:t>upgrade</w:t>
-      </w:r>
-      <w:r>
-        <w:t xml:space="preserve"> das armas</w:t>
-      </w:r>
-    </w:p>
-    <w:p>
-      <w:pPr>
-        <w:pStyle w:val="PargrafodaLista"/>
-        <w:numPr>
-          <w:ilvl w:val="0"/>
-          <w:numId w:val="2"/>
-        </w:numPr>
-      </w:pPr>
-      <w:r>
-        <w:t xml:space="preserve">Inclusão de </w:t>
-      </w:r>
-      <w:r>
-        <w:rPr>
-          <w:i/>
-        </w:rPr>
-        <w:t>power-up</w:t>
-      </w:r>
-      <w:r>
-        <w:t xml:space="preserve">’s, como por exemplo uma </w:t>
-      </w:r>
-      <w:r>
-        <w:rPr>
-          <w:i/>
-        </w:rPr>
-        <w:t>Firewall</w:t>
-      </w:r>
-      <w:r>
-        <w:t xml:space="preserve"> temporária e impenetrável</w:t>
-      </w:r>
-    </w:p>
-    <w:p>
-      <w:pPr>
-        <w:pStyle w:val="PargrafodaLista"/>
-        <w:numPr>
-          <w:ilvl w:val="0"/>
-          <w:numId w:val="2"/>
-        </w:numPr>
-      </w:pPr>
-      <w:r>
-        <w:rPr>
-          <w:i/>
-        </w:rPr>
-        <w:t xml:space="preserve">Port </w:t>
-      </w:r>
-      <w:r>
-        <w:t>para Android</w:t>
-      </w:r>
-    </w:p>
-    <w:p>
-      <w:pPr>
-        <w:pStyle w:val="PargrafodaLista"/>
-        <w:numPr>
-          <w:ilvl w:val="0"/>
-          <w:numId w:val="2"/>
-        </w:numPr>
-      </w:pPr>
-      <w:r>
-        <w:t>Implementação de sistema de níveis</w:t>
-      </w:r>
-    </w:p>
-    <w:p>
-      <w:pPr>
-        <w:pStyle w:val="PargrafodaLista"/>
-        <w:numPr>
-          <w:ilvl w:val="0"/>
-          <w:numId w:val="2"/>
-        </w:numPr>
-      </w:pPr>
-      <w:r>
-        <w:t>Implementação de novos modos de jogo (infinito</w:t>
-      </w:r>
-      <w:r>
-        <w:t>, por exemplo)</w:t>
-      </w:r>
-    </w:p>
-    <w:p/>
-    <w:p>
-      <w:pPr>
-        <w:pStyle w:val="Subttulo"/>
-      </w:pPr>
-      <w:r>
-        <w:t>Nível de Contribuição dos elementos do grupo</w:t>
-      </w:r>
-    </w:p>
-    <w:p>
-      <w:r>
-        <w:rPr>
-          <w:b/>
-        </w:rPr>
-        <w:t>Diogo Miguel Sousa Barroso</w:t>
-      </w:r>
-    </w:p>
-    <w:p>
-      <w:pPr>
-        <w:pStyle w:val="PargrafodaLista"/>
-        <w:numPr>
-          <w:ilvl w:val="0"/>
-          <w:numId w:val="2"/>
-        </w:numPr>
-      </w:pPr>
-      <w:r>
-        <w:t>Programação</w:t>
-      </w:r>
-    </w:p>
-    <w:p>
-      <w:pPr>
-        <w:pStyle w:val="PargrafodaLista"/>
-        <w:numPr>
-          <w:ilvl w:val="0"/>
-          <w:numId w:val="2"/>
-        </w:numPr>
-      </w:pPr>
-      <w:r>
-        <w:t>Arte gráfica</w:t>
-      </w:r>
-    </w:p>
-    <w:p>
-      <w:pPr>
-        <w:pStyle w:val="PargrafodaLista"/>
-        <w:numPr>
-          <w:ilvl w:val="0"/>
-          <w:numId w:val="2"/>
-        </w:numPr>
-      </w:pPr>
-      <w:r>
-        <w:t>Relatório</w:t>
-      </w:r>
-    </w:p>
-    <w:p>
-      <w:pPr>
-        <w:pStyle w:val="PargrafodaLista"/>
-        <w:numPr>
-          <w:ilvl w:val="0"/>
-          <w:numId w:val="2"/>
-        </w:numPr>
-      </w:pPr>
-      <w:r>
-        <w:t>Design e planeamento</w:t>
-      </w:r>
-    </w:p>
-    <w:p>
-      <w:pPr>
-        <w:ind w:left="360"/>
-      </w:pPr>
-      <w:r>
-        <w:t>Total – 40%</w:t>
-      </w:r>
-    </w:p>
-    <w:p>
-      <w:pPr>
-        <w:rPr>
-          <w:b/>
-        </w:rPr>
-      </w:pPr>
-      <w:r>
-        <w:rPr>
-          <w:b/>
-        </w:rPr>
-        <w:t>Miguel Geraldes Antunes Mendes</w:t>
-      </w:r>
-    </w:p>
-    <w:p>
-      <w:pPr>
-        <w:pStyle w:val="PargrafodaLista"/>
-        <w:numPr>
-          <w:ilvl w:val="0"/>
-          <w:numId w:val="2"/>
-        </w:numPr>
-      </w:pPr>
-      <w:r>
-        <w:t>Programação</w:t>
-      </w:r>
-    </w:p>
-    <w:p>
-      <w:pPr>
-        <w:pStyle w:val="PargrafodaLista"/>
-        <w:numPr>
-          <w:ilvl w:val="0"/>
-          <w:numId w:val="2"/>
-        </w:numPr>
-      </w:pPr>
-      <w:r>
-        <w:t>Som</w:t>
-      </w:r>
-    </w:p>
-    <w:p>
-      <w:pPr>
-        <w:pStyle w:val="PargrafodaLista"/>
-        <w:numPr>
-          <w:ilvl w:val="0"/>
-          <w:numId w:val="2"/>
-        </w:numPr>
-      </w:pPr>
-      <w:r>
-        <w:t>UML</w:t>
-      </w:r>
-    </w:p>
-    <w:p>
-      <w:pPr>
-        <w:pStyle w:val="PargrafodaLista"/>
-        <w:numPr>
-          <w:ilvl w:val="0"/>
-          <w:numId w:val="2"/>
-        </w:numPr>
-      </w:pPr>
-      <w:r>
-        <w:t>Design e planeamento</w:t>
-      </w:r>
-    </w:p>
-    <w:p>
-      <w:pPr>
-        <w:ind w:left="360"/>
-      </w:pPr>
-      <w:r>
-        <w:t>Total – 60%</w:t>
-      </w:r>
-    </w:p>
     <w:sectPr>
-      <w:footerReference w:type="default" r:id="rId11"/>
+      <w:footerReference w:type="default" r:id="rId13"/>
       <w:pgSz w:w="11906" w:h="16838"/>
       <w:pgMar w:top="1417" w:right="1701" w:bottom="1417" w:left="1701" w:header="708" w:footer="708" w:gutter="0"/>
       <w:pgNumType w:start="0"/>
@@ -1437,7 +1504,7 @@
           <w:rPr>
             <w:noProof/>
           </w:rPr>
-          <w:t>4</w:t>
+          <w:t>5</w:t>
         </w:r>
         <w:r>
           <w:fldChar w:fldCharType="end"/>

</xml_diff>

<commit_message>
update to the report v4
</commit_message>
<xml_diff>
--- a/Final Delivery/Relatório - por acabar.docx
+++ b/Final Delivery/Relatório - por acabar.docx
@@ -22,22 +22,30 @@
           <w:szCs w:val="90"/>
         </w:rPr>
       </w:pPr>
+      <w:proofErr w:type="gramStart"/>
       <w:r>
         <w:rPr>
           <w:b/>
           <w:sz w:val="90"/>
           <w:szCs w:val="90"/>
         </w:rPr>
-        <w:t xml:space="preserve">FEUP  - </w:t>
-      </w:r>
-      <w:bookmarkStart w:id="0" w:name="_GoBack"/>
-      <w:bookmarkEnd w:id="0"/>
+        <w:t>FEUP  -</w:t>
+      </w:r>
+      <w:proofErr w:type="gramEnd"/>
       <w:r>
         <w:rPr>
           <w:b/>
           <w:sz w:val="90"/>
           <w:szCs w:val="90"/>
         </w:rPr>
+        <w:t xml:space="preserve"> </w:t>
+      </w:r>
+      <w:r>
+        <w:rPr>
+          <w:b/>
+          <w:sz w:val="90"/>
+          <w:szCs w:val="90"/>
+        </w:rPr>
         <w:t>MIEIC</w:t>
       </w:r>
     </w:p>
@@ -64,20 +72,40 @@
       <w:pPr>
         <w:pStyle w:val="Ttulo"/>
         <w:jc w:val="center"/>
-      </w:pPr>
-      <w:r>
         <w:rPr>
           <w:rStyle w:val="Forte"/>
           <w:b w:val="0"/>
           <w:bCs w:val="0"/>
         </w:rPr>
-        <w:t>Kernel Defender</w:t>
-      </w:r>
-    </w:p>
-    <w:p>
-      <w:pPr>
-        <w:ind w:firstLine="708"/>
-      </w:pPr>
+      </w:pPr>
+      <w:proofErr w:type="spellStart"/>
+      <w:proofErr w:type="gramStart"/>
+      <w:r>
+        <w:rPr>
+          <w:rStyle w:val="Forte"/>
+          <w:b w:val="0"/>
+          <w:bCs w:val="0"/>
+        </w:rPr>
+        <w:t>Kernel</w:t>
+      </w:r>
+      <w:proofErr w:type="spellEnd"/>
+      <w:proofErr w:type="gramEnd"/>
+      <w:r>
+        <w:rPr>
+          <w:rStyle w:val="Forte"/>
+          <w:b w:val="0"/>
+          <w:bCs w:val="0"/>
+        </w:rPr>
+        <w:t xml:space="preserve"> Defender</w:t>
+      </w:r>
+    </w:p>
+    <w:p>
+      <w:pPr>
+        <w:jc w:val="center"/>
+      </w:pPr>
+      <w:r>
+        <w:t>Professores: Ademar Aguiar, Nuno Flores</w:t>
+      </w:r>
     </w:p>
     <w:p>
       <w:pPr>
@@ -109,118 +137,13 @@
           <w:lang w:eastAsia="pt-PT"/>
         </w:rPr>
         <w:drawing>
-          <wp:anchor distT="0" distB="0" distL="114300" distR="114300" simplePos="0" relativeHeight="251662336" behindDoc="1" locked="0" layoutInCell="1" allowOverlap="1" wp14:anchorId="29109336" wp14:editId="7BEC517C">
+          <wp:anchor distT="0" distB="0" distL="114300" distR="114300" simplePos="0" relativeHeight="251661312" behindDoc="1" locked="0" layoutInCell="1" allowOverlap="1" wp14:anchorId="51551254" wp14:editId="47ACFFF9">
             <wp:simplePos x="0" y="0"/>
-            <wp:positionH relativeFrom="column">
-              <wp:posOffset>3060065</wp:posOffset>
+            <wp:positionH relativeFrom="margin">
+              <wp:posOffset>533400</wp:posOffset>
             </wp:positionH>
             <wp:positionV relativeFrom="paragraph">
-              <wp:posOffset>111125</wp:posOffset>
-            </wp:positionV>
-            <wp:extent cx="1130300" cy="762000"/>
-            <wp:effectExtent l="298450" t="120650" r="254000" b="120650"/>
-            <wp:wrapTight wrapText="bothSides">
-              <wp:wrapPolygon edited="0">
-                <wp:start x="557" y="23060"/>
-                <wp:lineTo x="4878" y="28878"/>
-                <wp:lineTo x="9054" y="22856"/>
-                <wp:lineTo x="12861" y="28664"/>
-                <wp:lineTo x="17037" y="22642"/>
-                <wp:lineTo x="19328" y="25363"/>
-                <wp:lineTo x="22229" y="18168"/>
-                <wp:lineTo x="22135" y="982"/>
-                <wp:lineTo x="21120" y="-567"/>
-                <wp:lineTo x="1812" y="-590"/>
-                <wp:lineTo x="-581" y="7379"/>
-                <wp:lineTo x="-5272" y="13390"/>
-                <wp:lineTo x="-712" y="21124"/>
-                <wp:lineTo x="557" y="23060"/>
-              </wp:wrapPolygon>
-            </wp:wrapTight>
-            <wp:docPr id="8" name="Imagem 8"/>
-            <wp:cNvGraphicFramePr>
-              <a:graphicFrameLocks xmlns:a="http://schemas.openxmlformats.org/drawingml/2006/main" noChangeAspect="1"/>
-            </wp:cNvGraphicFramePr>
-            <a:graphic xmlns:a="http://schemas.openxmlformats.org/drawingml/2006/main">
-              <a:graphicData uri="http://schemas.openxmlformats.org/drawingml/2006/picture">
-                <pic:pic xmlns:pic="http://schemas.openxmlformats.org/drawingml/2006/picture">
-                  <pic:nvPicPr>
-                    <pic:cNvPr id="0" name="Picture 7"/>
-                    <pic:cNvPicPr>
-                      <a:picLocks noChangeAspect="1" noChangeArrowheads="1"/>
-                    </pic:cNvPicPr>
-                  </pic:nvPicPr>
-                  <pic:blipFill>
-                    <a:blip r:embed="rId7">
-                      <a:extLst>
-                        <a:ext uri="{28A0092B-C50C-407E-A947-70E740481C1C}">
-                          <a14:useLocalDpi xmlns:a14="http://schemas.microsoft.com/office/drawing/2010/main" val="0"/>
-                        </a:ext>
-                      </a:extLst>
-                    </a:blip>
-                    <a:srcRect/>
-                    <a:stretch>
-                      <a:fillRect/>
-                    </a:stretch>
-                  </pic:blipFill>
-                  <pic:spPr bwMode="auto">
-                    <a:xfrm rot="8051352">
-                      <a:off x="0" y="0"/>
-                      <a:ext cx="1130300" cy="762000"/>
-                    </a:xfrm>
-                    <a:prstGeom prst="rect">
-                      <a:avLst/>
-                    </a:prstGeom>
-                    <a:noFill/>
-                    <a:ln>
-                      <a:noFill/>
-                    </a:ln>
-                  </pic:spPr>
-                </pic:pic>
-              </a:graphicData>
-            </a:graphic>
-            <wp14:sizeRelH relativeFrom="page">
-              <wp14:pctWidth>0</wp14:pctWidth>
-            </wp14:sizeRelH>
-            <wp14:sizeRelV relativeFrom="page">
-              <wp14:pctHeight>0</wp14:pctHeight>
-            </wp14:sizeRelV>
-          </wp:anchor>
-        </w:drawing>
-      </w:r>
-    </w:p>
-    <w:p>
-      <w:pPr>
-        <w:ind w:firstLine="708"/>
-      </w:pPr>
-    </w:p>
-    <w:p>
-      <w:pPr>
-        <w:ind w:firstLine="708"/>
-      </w:pPr>
-    </w:p>
-    <w:p>
-      <w:pPr>
-        <w:ind w:firstLine="708"/>
-      </w:pPr>
-    </w:p>
-    <w:p>
-      <w:pPr>
-        <w:ind w:firstLine="708"/>
-      </w:pPr>
-      <w:r>
-        <w:rPr>
-          <w:noProof/>
-          <w:lang w:eastAsia="pt-PT"/>
-        </w:rPr>
-        <w:drawing>
-          <wp:anchor distT="0" distB="0" distL="114300" distR="114300" simplePos="0" relativeHeight="251661312" behindDoc="1" locked="0" layoutInCell="1" allowOverlap="1" wp14:anchorId="32A073FD" wp14:editId="508E8774">
-            <wp:simplePos x="0" y="0"/>
-            <wp:positionH relativeFrom="margin">
-              <wp:align>left</wp:align>
-            </wp:positionH>
-            <wp:positionV relativeFrom="paragraph">
-              <wp:posOffset>9525</wp:posOffset>
+              <wp:posOffset>1118235</wp:posOffset>
             </wp:positionV>
             <wp:extent cx="2501900" cy="2501900"/>
             <wp:effectExtent l="533400" t="533400" r="450850" b="527050"/>
@@ -261,7 +184,7 @@
                     </pic:cNvPicPr>
                   </pic:nvPicPr>
                   <pic:blipFill>
-                    <a:blip r:embed="rId8">
+                    <a:blip r:embed="rId7">
                       <a:extLst>
                         <a:ext uri="{28A0092B-C50C-407E-A947-70E740481C1C}">
                           <a14:useLocalDpi xmlns:a14="http://schemas.microsoft.com/office/drawing/2010/main" val="0"/>
@@ -298,6 +221,91 @@
           </wp:anchor>
         </w:drawing>
       </w:r>
+      <w:r>
+        <w:rPr>
+          <w:noProof/>
+          <w:lang w:eastAsia="pt-PT"/>
+        </w:rPr>
+        <w:drawing>
+          <wp:anchor distT="0" distB="0" distL="114300" distR="114300" simplePos="0" relativeHeight="251662336" behindDoc="1" locked="0" layoutInCell="1" allowOverlap="1" wp14:anchorId="153EC555" wp14:editId="242513B7">
+            <wp:simplePos x="0" y="0"/>
+            <wp:positionH relativeFrom="column">
+              <wp:posOffset>3060065</wp:posOffset>
+            </wp:positionH>
+            <wp:positionV relativeFrom="paragraph">
+              <wp:posOffset>76835</wp:posOffset>
+            </wp:positionV>
+            <wp:extent cx="1130300" cy="762000"/>
+            <wp:effectExtent l="298450" t="120650" r="254000" b="120650"/>
+            <wp:wrapTight wrapText="bothSides">
+              <wp:wrapPolygon edited="0">
+                <wp:start x="557" y="23060"/>
+                <wp:lineTo x="4878" y="28878"/>
+                <wp:lineTo x="9054" y="22856"/>
+                <wp:lineTo x="12861" y="28664"/>
+                <wp:lineTo x="17037" y="22642"/>
+                <wp:lineTo x="19328" y="25363"/>
+                <wp:lineTo x="22229" y="18168"/>
+                <wp:lineTo x="22135" y="982"/>
+                <wp:lineTo x="21120" y="-567"/>
+                <wp:lineTo x="1812" y="-590"/>
+                <wp:lineTo x="-581" y="7379"/>
+                <wp:lineTo x="-5272" y="13390"/>
+                <wp:lineTo x="-712" y="21124"/>
+                <wp:lineTo x="557" y="23060"/>
+              </wp:wrapPolygon>
+            </wp:wrapTight>
+            <wp:docPr id="8" name="Imagem 8"/>
+            <wp:cNvGraphicFramePr>
+              <a:graphicFrameLocks xmlns:a="http://schemas.openxmlformats.org/drawingml/2006/main" noChangeAspect="1"/>
+            </wp:cNvGraphicFramePr>
+            <a:graphic xmlns:a="http://schemas.openxmlformats.org/drawingml/2006/main">
+              <a:graphicData uri="http://schemas.openxmlformats.org/drawingml/2006/picture">
+                <pic:pic xmlns:pic="http://schemas.openxmlformats.org/drawingml/2006/picture">
+                  <pic:nvPicPr>
+                    <pic:cNvPr id="0" name="Picture 7"/>
+                    <pic:cNvPicPr>
+                      <a:picLocks noChangeAspect="1" noChangeArrowheads="1"/>
+                    </pic:cNvPicPr>
+                  </pic:nvPicPr>
+                  <pic:blipFill>
+                    <a:blip r:embed="rId8">
+                      <a:extLst>
+                        <a:ext uri="{28A0092B-C50C-407E-A947-70E740481C1C}">
+                          <a14:useLocalDpi xmlns:a14="http://schemas.microsoft.com/office/drawing/2010/main" val="0"/>
+                        </a:ext>
+                      </a:extLst>
+                    </a:blip>
+                    <a:srcRect/>
+                    <a:stretch>
+                      <a:fillRect/>
+                    </a:stretch>
+                  </pic:blipFill>
+                  <pic:spPr bwMode="auto">
+                    <a:xfrm rot="8051352">
+                      <a:off x="0" y="0"/>
+                      <a:ext cx="1130300" cy="762000"/>
+                    </a:xfrm>
+                    <a:prstGeom prst="rect">
+                      <a:avLst/>
+                    </a:prstGeom>
+                    <a:noFill/>
+                    <a:ln>
+                      <a:noFill/>
+                    </a:ln>
+                  </pic:spPr>
+                </pic:pic>
+              </a:graphicData>
+            </a:graphic>
+            <wp14:sizeRelH relativeFrom="page">
+              <wp14:pctWidth>0</wp14:pctWidth>
+            </wp14:sizeRelH>
+            <wp14:sizeRelV relativeFrom="page">
+              <wp14:pctHeight>0</wp14:pctHeight>
+            </wp14:sizeRelV>
+          </wp:anchor>
+        </w:drawing>
+      </w:r>
     </w:p>
     <w:p>
       <w:pPr>
@@ -339,7 +347,31 @@
         <w:ind w:firstLine="708"/>
       </w:pPr>
     </w:p>
-    <w:p/>
+    <w:p>
+      <w:pPr>
+        <w:ind w:firstLine="708"/>
+      </w:pPr>
+    </w:p>
+    <w:p>
+      <w:pPr>
+        <w:ind w:firstLine="708"/>
+      </w:pPr>
+    </w:p>
+    <w:p>
+      <w:pPr>
+        <w:ind w:firstLine="708"/>
+      </w:pPr>
+    </w:p>
+    <w:p>
+      <w:pPr>
+        <w:ind w:firstLine="708"/>
+      </w:pPr>
+    </w:p>
+    <w:p>
+      <w:pPr>
+        <w:ind w:firstLine="708"/>
+      </w:pPr>
+    </w:p>
     <w:p/>
     <w:p/>
     <w:p>
@@ -389,7 +421,15 @@
       </w:pPr>
       <w:r>
         <w:tab/>
-        <w:t>Este relatório tem como objetivo a apresentação da planificação e do desenvolvimento do jogo Kernel Defender, para a Unidade Curricular de Laboratório de Programação Orientada a Objetos (LPOO), no ano curricular 2013/14. Com isto, é pretendido que o leitor comum possa compreender a estrutura de todo o programa, atravé</w:t>
+        <w:t xml:space="preserve">Este relatório tem como objetivo a apresentação da planificação e do desenvolvimento do jogo </w:t>
+      </w:r>
+      <w:proofErr w:type="spellStart"/>
+      <w:r>
+        <w:t>Kernel</w:t>
+      </w:r>
+      <w:proofErr w:type="spellEnd"/>
+      <w:r>
+        <w:t xml:space="preserve"> Defender, para a Unidade Curricular de Laboratório de Programação Orientada a Objetos (LPOO), no ano curricular 2013/14. Com isto, é pretendido que o leitor comum possa compreender a estrutura de todo o programa, atravé</w:t>
       </w:r>
       <w:r>
         <w:t>s de diagramas UML explicativos. Também serão dadas instruções quanto à execução do mesmo, para que não tenha de explorá-lo para usufruir do mesmo.</w:t>
@@ -416,11 +456,19 @@
         <w:tab/>
         <w:t xml:space="preserve">O </w:t>
       </w:r>
+      <w:proofErr w:type="spellStart"/>
       <w:r>
         <w:rPr>
           <w:i/>
         </w:rPr>
-        <w:t>Kernel Defender</w:t>
+        <w:t>Kernel</w:t>
+      </w:r>
+      <w:proofErr w:type="spellEnd"/>
+      <w:r>
+        <w:rPr>
+          <w:i/>
+        </w:rPr>
+        <w:t xml:space="preserve"> Defender</w:t>
       </w:r>
       <w:r>
         <w:t xml:space="preserve"> é </w:t>
@@ -431,30 +479,42 @@
       <w:r>
         <w:t xml:space="preserve">jogo que mistura alguns componentes de </w:t>
       </w:r>
+      <w:proofErr w:type="spellStart"/>
       <w:r>
         <w:rPr>
           <w:i/>
         </w:rPr>
         <w:t>Shooter</w:t>
       </w:r>
+      <w:proofErr w:type="spellEnd"/>
       <w:r>
         <w:t xml:space="preserve"> e </w:t>
       </w:r>
+      <w:proofErr w:type="spellStart"/>
       <w:r>
         <w:rPr>
           <w:i/>
         </w:rPr>
-        <w:t>Tower Defense</w:t>
+        <w:t>Tower</w:t>
+      </w:r>
+      <w:proofErr w:type="spellEnd"/>
+      <w:r>
+        <w:rPr>
+          <w:i/>
+        </w:rPr>
+        <w:t xml:space="preserve"> Defense</w:t>
       </w:r>
       <w:r>
         <w:t xml:space="preserve">. O objetivo é impedir os vírus de chegarem ao </w:t>
       </w:r>
+      <w:proofErr w:type="spellStart"/>
       <w:r>
         <w:rPr>
           <w:i/>
         </w:rPr>
         <w:t>Kernel</w:t>
       </w:r>
+      <w:proofErr w:type="spellEnd"/>
       <w:r>
         <w:rPr>
           <w:i/>
@@ -465,7 +525,23 @@
         <w:t>(localizado no canto superior esquerdo da janela, representado por um quarto de círculo)</w:t>
       </w:r>
       <w:r>
-        <w:t>. O jogador (anti-vírus, presente na capa), contará com as suas armas</w:t>
+        <w:t>. O jogador (</w:t>
+      </w:r>
+      <w:proofErr w:type="spellStart"/>
+      <w:r>
+        <w:t>anti-vírus</w:t>
+      </w:r>
+      <w:proofErr w:type="spellEnd"/>
+      <w:r>
+        <w:t>, presente na capa)</w:t>
+      </w:r>
+      <w:proofErr w:type="gramStart"/>
+      <w:r>
+        <w:t>,</w:t>
+      </w:r>
+      <w:proofErr w:type="gramEnd"/>
+      <w:r>
+        <w:t xml:space="preserve"> contará com as suas armas</w:t>
       </w:r>
       <w:r>
         <w:t xml:space="preserve"> </w:t>
@@ -474,26 +550,52 @@
         <w:t xml:space="preserve">para os derrotar. </w:t>
       </w:r>
       <w:r>
-        <w:t xml:space="preserve">Para direcionar algumas armas precisará de apontar na direção dos vírus, enquanto que outras terão projéteis guiados. </w:t>
+        <w:t xml:space="preserve">Para direcionar algumas armas precisará de apontar na direção dos vírus, </w:t>
+      </w:r>
+      <w:proofErr w:type="gramStart"/>
+      <w:r>
+        <w:t>enquanto que</w:t>
+      </w:r>
+      <w:proofErr w:type="gramEnd"/>
+      <w:r>
+        <w:t xml:space="preserve"> outras terão projéteis guiados. </w:t>
       </w:r>
       <w:r>
         <w:t xml:space="preserve">Optámos por </w:t>
       </w:r>
+      <w:proofErr w:type="gramStart"/>
       <w:r>
         <w:rPr>
           <w:i/>
         </w:rPr>
-        <w:t>Pixel Art</w:t>
-      </w:r>
+        <w:t>Pixel</w:t>
+      </w:r>
+      <w:proofErr w:type="gramEnd"/>
+      <w:r>
+        <w:rPr>
+          <w:i/>
+        </w:rPr>
+        <w:t xml:space="preserve"> </w:t>
+      </w:r>
+      <w:proofErr w:type="spellStart"/>
+      <w:r>
+        <w:rPr>
+          <w:i/>
+        </w:rPr>
+        <w:t>Art</w:t>
+      </w:r>
+      <w:proofErr w:type="spellEnd"/>
       <w:r>
         <w:t xml:space="preserve"> para um visual minimalista e simples, divertindo o jogador ao mesmo tempo. A </w:t>
       </w:r>
+      <w:proofErr w:type="spellStart"/>
       <w:r>
         <w:rPr>
           <w:i/>
         </w:rPr>
         <w:t>library</w:t>
       </w:r>
+      <w:proofErr w:type="spellEnd"/>
       <w:r>
         <w:rPr>
           <w:i/>
@@ -503,12 +605,14 @@
       <w:r>
         <w:t xml:space="preserve">usada para o desenvolvimento do jogo foi a </w:t>
       </w:r>
+      <w:proofErr w:type="spellStart"/>
       <w:r>
         <w:rPr>
           <w:i/>
         </w:rPr>
         <w:t>libgdx</w:t>
       </w:r>
+      <w:proofErr w:type="spellEnd"/>
       <w:r>
         <w:t>.</w:t>
       </w:r>
@@ -577,7 +681,23 @@
     <w:p>
       <w:r>
         <w:tab/>
-        <w:t>O jogo abrirá com o Main Menu. Neste, encontram-se 4 opções, como é possível ver no screenshot abaixo:</w:t>
+        <w:t xml:space="preserve">O jogo abrirá com o </w:t>
+      </w:r>
+      <w:proofErr w:type="spellStart"/>
+      <w:r>
+        <w:t>Main</w:t>
+      </w:r>
+      <w:proofErr w:type="spellEnd"/>
+      <w:r>
+        <w:t xml:space="preserve"> Menu. Neste, encontram-se 4 opções, como é possível ver no </w:t>
+      </w:r>
+      <w:proofErr w:type="spellStart"/>
+      <w:r>
+        <w:t>screenshot</w:t>
+      </w:r>
+      <w:proofErr w:type="spellEnd"/>
+      <w:r>
+        <w:t xml:space="preserve"> abaixo:</w:t>
       </w:r>
     </w:p>
     <w:p>
@@ -589,7 +709,15 @@
         </w:numPr>
       </w:pPr>
       <w:r>
-        <w:t>Play, inicia um novo jogo</w:t>
+        <w:t>Play</w:t>
+      </w:r>
+      <w:proofErr w:type="gramStart"/>
+      <w:r>
+        <w:t>,</w:t>
+      </w:r>
+      <w:proofErr w:type="gramEnd"/>
+      <w:r>
+        <w:t xml:space="preserve"> inicia um novo jogo</w:t>
       </w:r>
     </w:p>
     <w:p>
@@ -658,8 +786,18 @@
                               </w:rPr>
                               <w:t xml:space="preserve">3. </w:t>
                             </w:r>
+                            <w:proofErr w:type="spellStart"/>
                             <w:r>
-                              <w:t>Help, mostra os comandos possíveis dentro do jogo</w:t>
+                              <w:t>Help</w:t>
+                            </w:r>
+                            <w:proofErr w:type="spellEnd"/>
+                            <w:proofErr w:type="gramStart"/>
+                            <w:r>
+                              <w:t>,</w:t>
+                            </w:r>
+                            <w:proofErr w:type="gramEnd"/>
+                            <w:r>
+                              <w:t xml:space="preserve"> mostra os comandos possíveis dentro do jogo</w:t>
                             </w:r>
                           </w:p>
                         </w:txbxContent>
@@ -698,8 +836,18 @@
                         </w:rPr>
                         <w:t xml:space="preserve">3. </w:t>
                       </w:r>
+                      <w:proofErr w:type="spellStart"/>
                       <w:r>
-                        <w:t>Help, mostra os comandos possíveis dentro do jogo</w:t>
+                        <w:t>Help</w:t>
+                      </w:r>
+                      <w:proofErr w:type="spellEnd"/>
+                      <w:proofErr w:type="gramStart"/>
+                      <w:r>
+                        <w:t>,</w:t>
+                      </w:r>
+                      <w:proofErr w:type="gramEnd"/>
+                      <w:r>
+                        <w:t xml:space="preserve"> mostra os comandos possíveis dentro do jogo</w:t>
                       </w:r>
                     </w:p>
                   </w:txbxContent>
@@ -795,8 +943,18 @@
           <w:numId w:val="2"/>
         </w:numPr>
       </w:pPr>
-      <w:r>
-        <w:t>Credits, mostra os créditos do jogo</w:t>
+      <w:proofErr w:type="spellStart"/>
+      <w:r>
+        <w:t>Credits</w:t>
+      </w:r>
+      <w:proofErr w:type="spellEnd"/>
+      <w:proofErr w:type="gramStart"/>
+      <w:r>
+        <w:t>,</w:t>
+      </w:r>
+      <w:proofErr w:type="gramEnd"/>
+      <w:r>
+        <w:t xml:space="preserve"> mostra os créditos do jogo</w:t>
       </w:r>
     </w:p>
     <w:p>
@@ -808,7 +966,15 @@
         </w:numPr>
       </w:pPr>
       <w:r>
-        <w:t>Exit, sai do jogo, fechando a janela</w:t>
+        <w:t>Exit</w:t>
+      </w:r>
+      <w:proofErr w:type="gramStart"/>
+      <w:r>
+        <w:t>,</w:t>
+      </w:r>
+      <w:proofErr w:type="gramEnd"/>
+      <w:r>
+        <w:t xml:space="preserve"> sai do jogo, fechando a janela</w:t>
       </w:r>
     </w:p>
     <w:p>
@@ -825,14 +991,12 @@
     </w:p>
     <w:p>
       <w:pPr>
-        <w:pStyle w:val="Subttulo"/>
-      </w:pPr>
-    </w:p>
-    <w:p>
-      <w:pPr>
         <w:pStyle w:val="Ttulo"/>
       </w:pPr>
-      <w:r>
+      <w:bookmarkStart w:id="0" w:name="_GoBack"/>
+      <w:bookmarkEnd w:id="0"/>
+      <w:r>
+        <w:lastRenderedPageBreak/>
         <w:t>3. Conceção e Implementação</w:t>
       </w:r>
     </w:p>
@@ -894,32 +1058,62 @@
         <w:t xml:space="preserve">Para o desenvolvimento deste projeto, foram utilizadas algumas ferramentas </w:t>
       </w:r>
       <w:r>
-        <w:t xml:space="preserve">para além das referidas durante as aulas da Unidade Curricular. O IDE utilizado foi o IntelliJ Idea, por preferência do grupo. Foi, também, usada uma biblioteca externa, </w:t>
-      </w:r>
+        <w:t xml:space="preserve">para além das referidas durante as aulas da Unidade Curricular. </w:t>
+      </w:r>
+      <w:proofErr w:type="gramStart"/>
+      <w:r>
+        <w:t>O IDE</w:t>
+      </w:r>
+      <w:proofErr w:type="gramEnd"/>
+      <w:r>
+        <w:t xml:space="preserve"> utilizado foi o </w:t>
+      </w:r>
+      <w:proofErr w:type="spellStart"/>
+      <w:r>
+        <w:t>IntelliJ</w:t>
+      </w:r>
+      <w:proofErr w:type="spellEnd"/>
+      <w:r>
+        <w:t xml:space="preserve"> </w:t>
+      </w:r>
+      <w:proofErr w:type="spellStart"/>
+      <w:r>
+        <w:t>Idea</w:t>
+      </w:r>
+      <w:proofErr w:type="spellEnd"/>
+      <w:r>
+        <w:t xml:space="preserve">, por preferência do grupo. Foi, também, usada uma biblioteca externa, </w:t>
+      </w:r>
+      <w:proofErr w:type="spellStart"/>
       <w:r>
         <w:rPr>
           <w:i/>
         </w:rPr>
         <w:t>libgdx</w:t>
       </w:r>
+      <w:proofErr w:type="spellEnd"/>
       <w:r>
         <w:t xml:space="preserve">, para ajudar no desenvolvimento. Para Sistema de Controlo de Versões, foi utilizada a tecnologia </w:t>
       </w:r>
+      <w:proofErr w:type="spellStart"/>
       <w:r>
         <w:rPr>
           <w:i/>
         </w:rPr>
         <w:t>Git</w:t>
       </w:r>
+      <w:proofErr w:type="spellEnd"/>
       <w:r>
         <w:t xml:space="preserve">, mais propriamente um repositório público na página </w:t>
       </w:r>
+      <w:proofErr w:type="spellStart"/>
       <w:r>
         <w:rPr>
           <w:i/>
         </w:rPr>
         <w:t>GitHub</w:t>
       </w:r>
+      <w:proofErr w:type="spellEnd"/>
       <w:r>
         <w:t>.</w:t>
       </w:r>
@@ -945,23 +1139,43 @@
       </w:pPr>
       <w:r>
         <w:tab/>
-        <w:t xml:space="preserve">Uma das dificuldades encontradas, inicialmente, foi o desenvolvimento a nível gráfico. Ao contrário do Dragon Dungeon, este projeto exigia movimentos suaves e contínuos, pelo que foi decidido o uso da biblioteca anteriormente referida, </w:t>
-      </w:r>
+        <w:t xml:space="preserve">Uma das dificuldades encontradas, inicialmente, foi o desenvolvimento a nível gráfico. Ao contrário do </w:t>
+      </w:r>
+      <w:proofErr w:type="spellStart"/>
+      <w:r>
+        <w:t>Dragon</w:t>
+      </w:r>
+      <w:proofErr w:type="spellEnd"/>
+      <w:r>
+        <w:t xml:space="preserve"> </w:t>
+      </w:r>
+      <w:proofErr w:type="spellStart"/>
+      <w:r>
+        <w:t>Dungeon</w:t>
+      </w:r>
+      <w:proofErr w:type="spellEnd"/>
+      <w:r>
+        <w:t xml:space="preserve">, este projeto exigia movimentos suaves e contínuos, pelo que foi decidido o uso da biblioteca anteriormente referida, </w:t>
+      </w:r>
+      <w:proofErr w:type="spellStart"/>
       <w:r>
         <w:rPr>
           <w:i/>
         </w:rPr>
         <w:t>libgdx</w:t>
       </w:r>
+      <w:proofErr w:type="spellEnd"/>
       <w:r>
         <w:t xml:space="preserve">. A deteção de colisões e saídas de objetos da janela de jogo causavam alguns erros de </w:t>
       </w:r>
+      <w:proofErr w:type="spellStart"/>
       <w:r>
         <w:rPr>
           <w:i/>
         </w:rPr>
         <w:t>runtime</w:t>
       </w:r>
+      <w:proofErr w:type="spellEnd"/>
       <w:r>
         <w:t>, que foram corrigidos com alguma pesquisa e algum estudo.</w:t>
       </w:r>
@@ -1009,14 +1223,40 @@
         <w:tab/>
         <w:t xml:space="preserve">O grupo considera que os objetivos principais foram alcançados. No entanto, há algumas </w:t>
       </w:r>
+      <w:proofErr w:type="spellStart"/>
       <w:r>
         <w:rPr>
           <w:i/>
         </w:rPr>
         <w:t>features</w:t>
       </w:r>
-      <w:r>
-        <w:t xml:space="preserve"> que gostava que o Kernel Defender tivesse, mas que não puderam ser incluídas. No entanto, num futuro próximo, e pelo entusiasmo com este projeto (que é o primeiro, durante o nosso percurso da faculdade, onde temos liberdade para desenvolvermos algo realmente a nosso gosto para uma Unidade Curricular), pretende-se continuar o seu desenvolvimento (com inclusão das melhorias descritas no ponto seguinte), desta vez para o Sistema Operativo móvel Android, e o lançamento na Play Store, a título de experiência. No geral, há bastante satisfação com o resultado apresentado.</w:t>
+      <w:proofErr w:type="spellEnd"/>
+      <w:r>
+        <w:t xml:space="preserve"> que gostava que o </w:t>
+      </w:r>
+      <w:proofErr w:type="spellStart"/>
+      <w:r>
+        <w:t>Kernel</w:t>
+      </w:r>
+      <w:proofErr w:type="spellEnd"/>
+      <w:r>
+        <w:t xml:space="preserve"> Defender tivesse, mas que não puderam ser incluídas. No entanto, num futuro próximo, e pelo entusiasmo com este projeto (que é o primeiro, durante o nosso percurso da faculdade, onde temos liberdade para desenvolvermos algo realmente a nosso gosto para uma Unidade Curricular), pretende-se continuar o seu desenvolvimento (com inclusão das melhorias descritas no ponto seguinte), desta vez para o Sistema Operativo móvel </w:t>
+      </w:r>
+      <w:proofErr w:type="spellStart"/>
+      <w:r>
+        <w:t>Android</w:t>
+      </w:r>
+      <w:proofErr w:type="spellEnd"/>
+      <w:r>
+        <w:t xml:space="preserve">, e o lançamento na Play </w:t>
+      </w:r>
+      <w:proofErr w:type="spellStart"/>
+      <w:r>
+        <w:t>Store</w:t>
+      </w:r>
+      <w:proofErr w:type="spellEnd"/>
+      <w:r>
+        <w:t>, a título de experiência. No geral, há bastante satisfação com o resultado apresentado.</w:t>
       </w:r>
     </w:p>
     <w:p>
@@ -1055,12 +1295,14 @@
       <w:r>
         <w:t xml:space="preserve">Possibilidade de </w:t>
       </w:r>
+      <w:proofErr w:type="gramStart"/>
       <w:r>
         <w:rPr>
           <w:i/>
         </w:rPr>
         <w:t>upgrade</w:t>
       </w:r>
+      <w:proofErr w:type="gramEnd"/>
       <w:r>
         <w:t xml:space="preserve"> das armas</w:t>
       </w:r>
@@ -1076,6 +1318,7 @@
       <w:r>
         <w:t xml:space="preserve">Inclusão de </w:t>
       </w:r>
+      <w:proofErr w:type="spellStart"/>
       <w:r>
         <w:rPr>
           <w:i/>
@@ -1083,7 +1326,11 @@
         <w:t>power-up</w:t>
       </w:r>
       <w:r>
-        <w:t xml:space="preserve">’s, como por exemplo uma </w:t>
+        <w:t>’s</w:t>
+      </w:r>
+      <w:proofErr w:type="spellEnd"/>
+      <w:r>
+        <w:t xml:space="preserve">, como por exemplo uma </w:t>
       </w:r>
       <w:r>
         <w:rPr>
@@ -1103,15 +1350,28 @@
           <w:numId w:val="2"/>
         </w:numPr>
       </w:pPr>
+      <w:proofErr w:type="spellStart"/>
       <w:r>
         <w:rPr>
           <w:i/>
         </w:rPr>
-        <w:t xml:space="preserve">Port </w:t>
-      </w:r>
-      <w:r>
-        <w:t>para Android</w:t>
-      </w:r>
+        <w:t>Port</w:t>
+      </w:r>
+      <w:proofErr w:type="spellEnd"/>
+      <w:r>
+        <w:rPr>
+          <w:i/>
+        </w:rPr>
+        <w:t xml:space="preserve"> </w:t>
+      </w:r>
+      <w:r>
+        <w:t xml:space="preserve">para </w:t>
+      </w:r>
+      <w:proofErr w:type="spellStart"/>
+      <w:r>
+        <w:t>Android</w:t>
+      </w:r>
+      <w:proofErr w:type="spellEnd"/>
     </w:p>
     <w:p>
       <w:pPr>
@@ -1201,8 +1461,13 @@
           <w:numId w:val="2"/>
         </w:numPr>
       </w:pPr>
-      <w:r>
-        <w:t>Design e planeamento</w:t>
+      <w:proofErr w:type="gramStart"/>
+      <w:r>
+        <w:t>Design</w:t>
+      </w:r>
+      <w:proofErr w:type="gramEnd"/>
+      <w:r>
+        <w:t xml:space="preserve"> e planeamento</w:t>
       </w:r>
     </w:p>
     <w:p>
@@ -1270,8 +1535,13 @@
           <w:numId w:val="2"/>
         </w:numPr>
       </w:pPr>
-      <w:r>
-        <w:t>Design e planeamento</w:t>
+      <w:proofErr w:type="gramStart"/>
+      <w:r>
+        <w:t>Design</w:t>
+      </w:r>
+      <w:proofErr w:type="gramEnd"/>
+      <w:r>
+        <w:t xml:space="preserve"> e planeamento</w:t>
       </w:r>
     </w:p>
     <w:p>
@@ -1301,9 +1571,11 @@
       <w:pPr>
         <w:pStyle w:val="Subttulo"/>
       </w:pPr>
+      <w:proofErr w:type="spellStart"/>
       <w:r>
         <w:t>Libgdx</w:t>
       </w:r>
+      <w:proofErr w:type="spellEnd"/>
     </w:p>
     <w:p>
       <w:hyperlink r:id="rId10" w:history="1">
@@ -1320,9 +1592,19 @@
       <w:pPr>
         <w:pStyle w:val="Subttulo"/>
       </w:pPr>
-      <w:r>
-        <w:t>IntelliJ Idea</w:t>
-      </w:r>
+      <w:proofErr w:type="spellStart"/>
+      <w:r>
+        <w:t>IntelliJ</w:t>
+      </w:r>
+      <w:proofErr w:type="spellEnd"/>
+      <w:r>
+        <w:t xml:space="preserve"> </w:t>
+      </w:r>
+      <w:proofErr w:type="spellStart"/>
+      <w:r>
+        <w:t>Idea</w:t>
+      </w:r>
+      <w:proofErr w:type="spellEnd"/>
     </w:p>
     <w:p>
       <w:hyperlink r:id="rId11" w:history="1">
@@ -1340,8 +1622,13 @@
         <w:pStyle w:val="Subttulo"/>
       </w:pPr>
       <w:r>
-        <w:t>Repositório Github</w:t>
-      </w:r>
+        <w:t xml:space="preserve">Repositório </w:t>
+      </w:r>
+      <w:proofErr w:type="spellStart"/>
+      <w:r>
+        <w:t>Github</w:t>
+      </w:r>
+      <w:proofErr w:type="spellEnd"/>
     </w:p>
     <w:p>
       <w:hyperlink r:id="rId12" w:history="1">

</xml_diff>